<commit_message>
[DOC] Update Man Power Document
Update images: Removing "Company's name" from images in document;

Section 1.2
Section 1.3.3
Section 3.1
</commit_message>
<xml_diff>
--- a/doc/Man Power工時統計計算系統設計文件.docx
+++ b/doc/Man Power工時統計計算系統設計文件.docx
@@ -1,6 +1,6 @@
 
 <file path=word/document.xml><?xml version="1.0" encoding="utf-8"?>
-<w:document xmlns:wpc="http://schemas.microsoft.com/office/word/2010/wordprocessingCanvas" xmlns:cx="http://schemas.microsoft.com/office/drawing/2014/chartex" xmlns:cx1="http://schemas.microsoft.com/office/drawing/2015/9/8/chartex" xmlns:cx2="http://schemas.microsoft.com/office/drawing/2015/10/21/chartex" xmlns:cx3="http://schemas.microsoft.com/office/drawing/2016/5/9/chartex" xmlns:cx4="http://schemas.microsoft.com/office/drawing/2016/5/10/chartex" xmlns:cx5="http://schemas.microsoft.com/office/drawing/2016/5/11/chartex" xmlns:cx6="http://schemas.microsoft.com/office/drawing/2016/5/12/chartex" xmlns:cx7="http://schemas.microsoft.com/office/drawing/2016/5/13/chartex" xmlns:cx8="http://schemas.microsoft.com/office/drawing/2016/5/14/chartex" xmlns:mc="http://schemas.openxmlformats.org/markup-compatibility/2006" xmlns:aink="http://schemas.microsoft.com/office/drawing/2016/ink" xmlns:am3d="http://schemas.microsoft.com/office/drawing/2017/model3d" xmlns:o="urn:schemas-microsoft-com:office:office" xmlns:oel="http://schemas.microsoft.com/office/2019/extlst" xmlns:r="http://schemas.openxmlformats.org/officeDocument/2006/relationships" xmlns:m="http://schemas.openxmlformats.org/officeDocument/2006/math" xmlns:v="urn:schemas-microsoft-com:vml" xmlns:wp14="http://schemas.microsoft.com/office/word/2010/wordprocessingDrawing" xmlns:wp="http://schemas.openxmlformats.org/drawingml/2006/wordprocessingDrawing" xmlns:w10="urn:schemas-microsoft-com:office:word" xmlns:w="http://schemas.openxmlformats.org/wordprocessingml/2006/main" xmlns:w14="http://schemas.microsoft.com/office/word/2010/wordml" xmlns:w15="http://schemas.microsoft.com/office/word/2012/wordml" xmlns:w16cex="http://schemas.microsoft.com/office/word/2018/wordml/cex" xmlns:w16cid="http://schemas.microsoft.com/office/word/2016/wordml/cid" xmlns:w16="http://schemas.microsoft.com/office/word/2018/wordml" xmlns:w16sdtdh="http://schemas.microsoft.com/office/word/2020/wordml/sdtdatahash" xmlns:w16se="http://schemas.microsoft.com/office/word/2015/wordml/symex" xmlns:wpg="http://schemas.microsoft.com/office/word/2010/wordprocessingGroup" xmlns:wpi="http://schemas.microsoft.com/office/word/2010/wordprocessingInk" xmlns:wne="http://schemas.microsoft.com/office/word/2006/wordml" xmlns:wps="http://schemas.microsoft.com/office/word/2010/wordprocessingShape" mc:Ignorable="w14 w15 w16se w16cid w16 w16cex w16sdtdh wp14">
+<w:document xmlns:wpc="http://schemas.microsoft.com/office/word/2010/wordprocessingCanvas" xmlns:cx="http://schemas.microsoft.com/office/drawing/2014/chartex" xmlns:cx1="http://schemas.microsoft.com/office/drawing/2015/9/8/chartex" xmlns:cx2="http://schemas.microsoft.com/office/drawing/2015/10/21/chartex" xmlns:cx3="http://schemas.microsoft.com/office/drawing/2016/5/9/chartex" xmlns:cx4="http://schemas.microsoft.com/office/drawing/2016/5/10/chartex" xmlns:cx5="http://schemas.microsoft.com/office/drawing/2016/5/11/chartex" xmlns:cx6="http://schemas.microsoft.com/office/drawing/2016/5/12/chartex" xmlns:cx7="http://schemas.microsoft.com/office/drawing/2016/5/13/chartex" xmlns:cx8="http://schemas.microsoft.com/office/drawing/2016/5/14/chartex" xmlns:mc="http://schemas.openxmlformats.org/markup-compatibility/2006" xmlns:aink="http://schemas.microsoft.com/office/drawing/2016/ink" xmlns:am3d="http://schemas.microsoft.com/office/drawing/2017/model3d" xmlns:o="urn:schemas-microsoft-com:office:office" xmlns:oel="http://schemas.microsoft.com/office/2019/extlst" xmlns:r="http://schemas.openxmlformats.org/officeDocument/2006/relationships" xmlns:m="http://schemas.openxmlformats.org/officeDocument/2006/math" xmlns:v="urn:schemas-microsoft-com:vml" xmlns:wp14="http://schemas.microsoft.com/office/word/2010/wordprocessingDrawing" xmlns:wp="http://schemas.openxmlformats.org/drawingml/2006/wordprocessingDrawing" xmlns:w10="urn:schemas-microsoft-com:office:word" xmlns:w="http://schemas.openxmlformats.org/wordprocessingml/2006/main" xmlns:w14="http://schemas.microsoft.com/office/word/2010/wordml" xmlns:w15="http://schemas.microsoft.com/office/word/2012/wordml" xmlns:w16cex="http://schemas.microsoft.com/office/word/2018/wordml/cex" xmlns:w16cid="http://schemas.microsoft.com/office/word/2016/wordml/cid" xmlns:w16="http://schemas.microsoft.com/office/word/2018/wordml" xmlns:w16du="http://schemas.microsoft.com/office/word/2023/wordml/word16du" xmlns:w16sdtdh="http://schemas.microsoft.com/office/word/2020/wordml/sdtdatahash" xmlns:w16se="http://schemas.microsoft.com/office/word/2015/wordml/symex" xmlns:wpg="http://schemas.microsoft.com/office/word/2010/wordprocessingGroup" xmlns:wpi="http://schemas.microsoft.com/office/word/2010/wordprocessingInk" xmlns:wne="http://schemas.microsoft.com/office/word/2006/wordml" xmlns:wps="http://schemas.microsoft.com/office/word/2010/wordprocessingShape" mc:Ignorable="w14 w15 w16se w16cid w16 w16cex w16sdtdh w16du wp14">
   <w:body>
     <w:sdt>
       <w:sdtPr>
@@ -215,7 +215,7 @@
                   </wp:anchor>
                 </w:drawing>
               </mc:Choice>
-              <mc:Fallback xmlns:w16du="http://schemas.microsoft.com/office/word/2023/wordml/word16du">
+              <mc:Fallback>
                 <w:pict>
                   <v:shapetype w14:anchorId="5C30E135" id="_x0000_t202" coordsize="21600,21600" o:spt="202" path="m,l,21600r21600,l21600,xe">
                     <v:stroke joinstyle="miter"/>
@@ -856,7 +856,7 @@
                   </wp:anchor>
                 </w:drawing>
               </mc:Choice>
-              <mc:Fallback xmlns:w16du="http://schemas.microsoft.com/office/word/2023/wordml/word16du">
+              <mc:Fallback>
                 <w:pict>
                   <v:group w14:anchorId="0A07FDEF" id="群組 2" o:spid="_x0000_s1026" style="position:absolute;margin-left:0;margin-top:0;width:432.65pt;height:448.55pt;z-index:-251656192;mso-width-percent:706;mso-height-percent:566;mso-left-percent:220;mso-top-percent:300;mso-position-horizontal-relative:page;mso-position-vertical-relative:page;mso-width-percent:706;mso-height-percent:566;mso-left-percent:220;mso-top-percent:300" coordsize="43291,44910" o:gfxdata="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">
                     <o:lock v:ext="edit" aspectratio="t"/>
@@ -1033,7 +1033,7 @@
                   </wp:anchor>
                 </w:drawing>
               </mc:Choice>
-              <mc:Fallback xmlns:w16du="http://schemas.microsoft.com/office/word/2023/wordml/word16du">
+              <mc:Fallback>
                 <w:pict>
                   <v:shape w14:anchorId="6C14B788" id="文字方塊 73" o:spid="_x0000_s1027" type="#_x0000_t202" style="position:absolute;margin-left:0;margin-top:0;width:468pt;height:29.5pt;z-index:251659264;visibility:visible;mso-wrap-style:square;mso-width-percent:765;mso-height-percent:0;mso-wrap-distance-left:9pt;mso-wrap-distance-top:0;mso-wrap-distance-right:9pt;mso-wrap-distance-bottom:0;mso-position-horizontal:center;mso-position-horizontal-relative:page;mso-position-vertical:bottom;mso-position-vertical-relative:margin;mso-width-percent:765;mso-height-percent:0;mso-width-relative:page;mso-height-relative:margin;v-text-anchor:bottom" o:gfxdata="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" filled="f" stroked="f" strokeweight=".5pt">
                     <v:textbox style="mso-fit-shape-to-text:t" inset="0,0,0,0">
@@ -4350,10 +4350,10 @@
           <w:noProof/>
         </w:rPr>
         <w:drawing>
-          <wp:inline distT="0" distB="0" distL="0" distR="0" wp14:anchorId="449CB546" wp14:editId="36341C59">
+          <wp:inline distT="0" distB="0" distL="0" distR="0" wp14:anchorId="5CD4AE52" wp14:editId="279A4564">
             <wp:extent cx="5273040" cy="3954780"/>
             <wp:effectExtent l="0" t="0" r="3810" b="7620"/>
-            <wp:docPr id="1487852245" name="圖片 8"/>
+            <wp:docPr id="1003354156" name="圖片 10"/>
             <wp:cNvGraphicFramePr>
               <a:graphicFrameLocks xmlns:a="http://schemas.openxmlformats.org/drawingml/2006/main" noChangeAspect="1"/>
             </wp:cNvGraphicFramePr>
@@ -4361,7 +4361,7 @@
               <a:graphicData uri="http://schemas.openxmlformats.org/drawingml/2006/picture">
                 <pic:pic xmlns:pic="http://schemas.openxmlformats.org/drawingml/2006/picture">
                   <pic:nvPicPr>
-                    <pic:cNvPr id="0" name="Picture 1"/>
+                    <pic:cNvPr id="0" name="Picture 3"/>
                     <pic:cNvPicPr>
                       <a:picLocks noChangeAspect="1" noChangeArrowheads="1"/>
                     </pic:cNvPicPr>
@@ -8011,15 +8011,18 @@
       </w:r>
     </w:p>
     <w:p>
+      <w:pPr>
+        <w:jc w:val="center"/>
+      </w:pPr>
       <w:r>
         <w:rPr>
           <w:noProof/>
         </w:rPr>
         <w:drawing>
-          <wp:inline distT="0" distB="0" distL="0" distR="0" wp14:anchorId="7F24D025" wp14:editId="6A8C595E">
+          <wp:inline distT="0" distB="0" distL="0" distR="0" wp14:anchorId="7AAF2864" wp14:editId="14B9667E">
             <wp:extent cx="5273040" cy="2903220"/>
             <wp:effectExtent l="0" t="0" r="3810" b="0"/>
-            <wp:docPr id="2127592560" name="圖片 8"/>
+            <wp:docPr id="1797045274" name="圖片 9"/>
             <wp:cNvGraphicFramePr>
               <a:graphicFrameLocks xmlns:a="http://schemas.openxmlformats.org/drawingml/2006/main" noChangeAspect="1"/>
             </wp:cNvGraphicFramePr>
@@ -8027,7 +8030,7 @@
               <a:graphicData uri="http://schemas.openxmlformats.org/drawingml/2006/picture">
                 <pic:pic xmlns:pic="http://schemas.openxmlformats.org/drawingml/2006/picture">
                   <pic:nvPicPr>
-                    <pic:cNvPr id="0" name="Picture 1"/>
+                    <pic:cNvPr id="0" name="Picture 2"/>
                     <pic:cNvPicPr>
                       <a:picLocks noChangeAspect="1" noChangeArrowheads="1"/>
                     </pic:cNvPicPr>
@@ -8624,7 +8627,7 @@
       <w:pPr>
         <w:jc w:val="center"/>
         <w:rPr>
-          <w:rFonts w:asciiTheme="minorEastAsia" w:hAnsiTheme="minorEastAsia"/>
+          <w:rFonts w:asciiTheme="minorEastAsia" w:hAnsiTheme="minorEastAsia" w:hint="eastAsia"/>
         </w:rPr>
       </w:pPr>
       <w:r>
@@ -8634,10 +8637,10 @@
         </w:rPr>
         <w:lastRenderedPageBreak/>
         <w:drawing>
-          <wp:inline distT="0" distB="0" distL="0" distR="0" wp14:anchorId="2F12D21B" wp14:editId="45CC2903">
-            <wp:extent cx="8477250" cy="4760019"/>
-            <wp:effectExtent l="0" t="8255" r="0" b="0"/>
-            <wp:docPr id="4504875" name="圖片 8"/>
+          <wp:inline distT="0" distB="0" distL="0" distR="0" wp14:anchorId="5AD487E5" wp14:editId="7BFEAB96">
+            <wp:extent cx="8537274" cy="4793722"/>
+            <wp:effectExtent l="4762" t="0" r="2223" b="2222"/>
+            <wp:docPr id="1049529364" name="圖片 8"/>
             <wp:cNvGraphicFramePr>
               <a:graphicFrameLocks xmlns:a="http://schemas.openxmlformats.org/drawingml/2006/main" noChangeAspect="1"/>
             </wp:cNvGraphicFramePr>
@@ -8666,7 +8669,7 @@
                   <pic:spPr bwMode="auto">
                     <a:xfrm rot="16200000">
                       <a:off x="0" y="0"/>
-                      <a:ext cx="8513068" cy="4780131"/>
+                      <a:ext cx="8560422" cy="4806720"/>
                     </a:xfrm>
                     <a:prstGeom prst="rect">
                       <a:avLst/>
@@ -9402,7 +9405,7 @@
 </file>
 
 <file path=word/numbering.xml><?xml version="1.0" encoding="utf-8"?>
-<w:numbering xmlns:wpc="http://schemas.microsoft.com/office/word/2010/wordprocessingCanvas" xmlns:cx="http://schemas.microsoft.com/office/drawing/2014/chartex" xmlns:cx1="http://schemas.microsoft.com/office/drawing/2015/9/8/chartex" xmlns:cx2="http://schemas.microsoft.com/office/drawing/2015/10/21/chartex" xmlns:cx3="http://schemas.microsoft.com/office/drawing/2016/5/9/chartex" xmlns:cx4="http://schemas.microsoft.com/office/drawing/2016/5/10/chartex" xmlns:cx5="http://schemas.microsoft.com/office/drawing/2016/5/11/chartex" xmlns:cx6="http://schemas.microsoft.com/office/drawing/2016/5/12/chartex" xmlns:cx7="http://schemas.microsoft.com/office/drawing/2016/5/13/chartex" xmlns:cx8="http://schemas.microsoft.com/office/drawing/2016/5/14/chartex" xmlns:mc="http://schemas.openxmlformats.org/markup-compatibility/2006" xmlns:aink="http://schemas.microsoft.com/office/drawing/2016/ink" xmlns:am3d="http://schemas.microsoft.com/office/drawing/2017/model3d" xmlns:o="urn:schemas-microsoft-com:office:office" xmlns:oel="http://schemas.microsoft.com/office/2019/extlst" xmlns:r="http://schemas.openxmlformats.org/officeDocument/2006/relationships" xmlns:m="http://schemas.openxmlformats.org/officeDocument/2006/math" xmlns:v="urn:schemas-microsoft-com:vml" xmlns:wp14="http://schemas.microsoft.com/office/word/2010/wordprocessingDrawing" xmlns:wp="http://schemas.openxmlformats.org/drawingml/2006/wordprocessingDrawing" xmlns:w10="urn:schemas-microsoft-com:office:word" xmlns:w="http://schemas.openxmlformats.org/wordprocessingml/2006/main" xmlns:w14="http://schemas.microsoft.com/office/word/2010/wordml" xmlns:w15="http://schemas.microsoft.com/office/word/2012/wordml" xmlns:w16cex="http://schemas.microsoft.com/office/word/2018/wordml/cex" xmlns:w16cid="http://schemas.microsoft.com/office/word/2016/wordml/cid" xmlns:w16="http://schemas.microsoft.com/office/word/2018/wordml" xmlns:w16sdtdh="http://schemas.microsoft.com/office/word/2020/wordml/sdtdatahash" xmlns:w16se="http://schemas.microsoft.com/office/word/2015/wordml/symex" xmlns:wpg="http://schemas.microsoft.com/office/word/2010/wordprocessingGroup" xmlns:wpi="http://schemas.microsoft.com/office/word/2010/wordprocessingInk" xmlns:wne="http://schemas.microsoft.com/office/word/2006/wordml" xmlns:wps="http://schemas.microsoft.com/office/word/2010/wordprocessingShape" mc:Ignorable="w14 w15 w16se w16cid w16 w16cex w16sdtdh wp14">
+<w:numbering xmlns:wpc="http://schemas.microsoft.com/office/word/2010/wordprocessingCanvas" xmlns:cx="http://schemas.microsoft.com/office/drawing/2014/chartex" xmlns:cx1="http://schemas.microsoft.com/office/drawing/2015/9/8/chartex" xmlns:cx2="http://schemas.microsoft.com/office/drawing/2015/10/21/chartex" xmlns:cx3="http://schemas.microsoft.com/office/drawing/2016/5/9/chartex" xmlns:cx4="http://schemas.microsoft.com/office/drawing/2016/5/10/chartex" xmlns:cx5="http://schemas.microsoft.com/office/drawing/2016/5/11/chartex" xmlns:cx6="http://schemas.microsoft.com/office/drawing/2016/5/12/chartex" xmlns:cx7="http://schemas.microsoft.com/office/drawing/2016/5/13/chartex" xmlns:cx8="http://schemas.microsoft.com/office/drawing/2016/5/14/chartex" xmlns:mc="http://schemas.openxmlformats.org/markup-compatibility/2006" xmlns:aink="http://schemas.microsoft.com/office/drawing/2016/ink" xmlns:am3d="http://schemas.microsoft.com/office/drawing/2017/model3d" xmlns:o="urn:schemas-microsoft-com:office:office" xmlns:oel="http://schemas.microsoft.com/office/2019/extlst" xmlns:r="http://schemas.openxmlformats.org/officeDocument/2006/relationships" xmlns:m="http://schemas.openxmlformats.org/officeDocument/2006/math" xmlns:v="urn:schemas-microsoft-com:vml" xmlns:wp14="http://schemas.microsoft.com/office/word/2010/wordprocessingDrawing" xmlns:wp="http://schemas.openxmlformats.org/drawingml/2006/wordprocessingDrawing" xmlns:w10="urn:schemas-microsoft-com:office:word" xmlns:w="http://schemas.openxmlformats.org/wordprocessingml/2006/main" xmlns:w14="http://schemas.microsoft.com/office/word/2010/wordml" xmlns:w15="http://schemas.microsoft.com/office/word/2012/wordml" xmlns:w16cex="http://schemas.microsoft.com/office/word/2018/wordml/cex" xmlns:w16cid="http://schemas.microsoft.com/office/word/2016/wordml/cid" xmlns:w16="http://schemas.microsoft.com/office/word/2018/wordml" xmlns:w16du="http://schemas.microsoft.com/office/word/2023/wordml/word16du" xmlns:w16sdtdh="http://schemas.microsoft.com/office/word/2020/wordml/sdtdatahash" xmlns:w16se="http://schemas.microsoft.com/office/word/2015/wordml/symex" xmlns:wpg="http://schemas.microsoft.com/office/word/2010/wordprocessingGroup" xmlns:wpi="http://schemas.microsoft.com/office/word/2010/wordprocessingInk" xmlns:wne="http://schemas.microsoft.com/office/word/2006/wordml" xmlns:wps="http://schemas.microsoft.com/office/word/2010/wordprocessingShape" mc:Ignorable="w14 w15 w16se w16cid w16 w16cex w16sdtdh w16du wp14">
   <w:abstractNum w:abstractNumId="0" w15:restartNumberingAfterBreak="0">
     <w:nsid w:val="117B4BAD"/>
     <w:multiLevelType w:val="hybridMultilevel"/>
@@ -10501,7 +10504,7 @@
 </file>
 
 <file path=word/styles.xml><?xml version="1.0" encoding="utf-8"?>
-<w:styles xmlns:mc="http://schemas.openxmlformats.org/markup-compatibility/2006" xmlns:r="http://schemas.openxmlformats.org/officeDocument/2006/relationships" xmlns:w="http://schemas.openxmlformats.org/wordprocessingml/2006/main" xmlns:w14="http://schemas.microsoft.com/office/word/2010/wordml" xmlns:w15="http://schemas.microsoft.com/office/word/2012/wordml" xmlns:w16cex="http://schemas.microsoft.com/office/word/2018/wordml/cex" xmlns:w16cid="http://schemas.microsoft.com/office/word/2016/wordml/cid" xmlns:w16="http://schemas.microsoft.com/office/word/2018/wordml" xmlns:w16sdtdh="http://schemas.microsoft.com/office/word/2020/wordml/sdtdatahash" xmlns:w16se="http://schemas.microsoft.com/office/word/2015/wordml/symex" mc:Ignorable="w14 w15 w16se w16cid w16 w16cex w16sdtdh">
+<w:styles xmlns:mc="http://schemas.openxmlformats.org/markup-compatibility/2006" xmlns:r="http://schemas.openxmlformats.org/officeDocument/2006/relationships" xmlns:w="http://schemas.openxmlformats.org/wordprocessingml/2006/main" xmlns:w14="http://schemas.microsoft.com/office/word/2010/wordml" xmlns:w15="http://schemas.microsoft.com/office/word/2012/wordml" xmlns:w16cex="http://schemas.microsoft.com/office/word/2018/wordml/cex" xmlns:w16cid="http://schemas.microsoft.com/office/word/2016/wordml/cid" xmlns:w16="http://schemas.microsoft.com/office/word/2018/wordml" xmlns:w16du="http://schemas.microsoft.com/office/word/2023/wordml/word16du" xmlns:w16sdtdh="http://schemas.microsoft.com/office/word/2020/wordml/sdtdatahash" xmlns:w16se="http://schemas.microsoft.com/office/word/2015/wordml/symex" mc:Ignorable="w14 w15 w16se w16cid w16 w16cex w16sdtdh w16du">
   <w:docDefaults>
     <w:rPrDefault>
       <w:rPr>

</xml_diff>

<commit_message>
[DOC] Update Soft. Architecture and Initializing
[Modified Chapter and Section]
3.2 3.3
[Description]:
1. Update Software Architecture:
   We add matplotlib packages in Software Architecture because Man Power
   Tool needs
2. Change workflow of initializing;
   We Need to fetch calendar of the next year because some week would be
   across this year and the next year;
</commit_message>
<xml_diff>
--- a/doc/Man Power工時統計計算系統設計文件.docx
+++ b/doc/Man Power工時統計計算系統設計文件.docx
@@ -1396,7 +1396,6 @@
           <w:p>
             <w:pPr>
               <w:rPr>
-                <w:rFonts w:hint="eastAsia"/>
                 <w:sz w:val="24"/>
                 <w:szCs w:val="24"/>
               </w:rPr>
@@ -1419,7 +1418,6 @@
             <w:pPr>
               <w:cnfStyle w:val="000000000000" w:firstRow="0" w:lastRow="0" w:firstColumn="0" w:lastColumn="0" w:oddVBand="0" w:evenVBand="0" w:oddHBand="0" w:evenHBand="0" w:firstRowFirstColumn="0" w:firstRowLastColumn="0" w:lastRowFirstColumn="0" w:lastRowLastColumn="0"/>
               <w:rPr>
-                <w:rFonts w:hint="eastAsia"/>
                 <w:sz w:val="24"/>
                 <w:szCs w:val="24"/>
               </w:rPr>
@@ -1465,7 +1463,6 @@
             <w:pPr>
               <w:cnfStyle w:val="000000000000" w:firstRow="0" w:lastRow="0" w:firstColumn="0" w:lastColumn="0" w:oddVBand="0" w:evenVBand="0" w:oddHBand="0" w:evenHBand="0" w:firstRowFirstColumn="0" w:firstRowLastColumn="0" w:lastRowFirstColumn="0" w:lastRowLastColumn="0"/>
               <w:rPr>
-                <w:rFonts w:hint="eastAsia"/>
                 <w:sz w:val="24"/>
                 <w:szCs w:val="24"/>
               </w:rPr>
@@ -1488,7 +1485,6 @@
             <w:pPr>
               <w:cnfStyle w:val="000000000000" w:firstRow="0" w:lastRow="0" w:firstColumn="0" w:lastColumn="0" w:oddVBand="0" w:evenVBand="0" w:oddHBand="0" w:evenHBand="0" w:firstRowFirstColumn="0" w:firstRowLastColumn="0" w:lastRowFirstColumn="0" w:lastRowLastColumn="0"/>
               <w:rPr>
-                <w:rFonts w:hint="eastAsia"/>
                 <w:sz w:val="24"/>
                 <w:szCs w:val="24"/>
               </w:rPr>
@@ -1690,6 +1686,7 @@
     <w:p>
       <w:pPr>
         <w:rPr>
+          <w:rFonts w:hint="eastAsia"/>
           <w:sz w:val="24"/>
           <w:szCs w:val="24"/>
         </w:rPr>
@@ -1697,14 +1694,6 @@
     </w:p>
     <w:p>
       <w:pPr>
-        <w:rPr>
-          <w:sz w:val="24"/>
-          <w:szCs w:val="24"/>
-        </w:rPr>
-      </w:pPr>
-    </w:p>
-    <w:p>
-      <w:pPr>
         <w:jc w:val="center"/>
         <w:rPr>
           <w:sz w:val="36"/>
@@ -1717,6 +1706,7 @@
           <w:sz w:val="36"/>
           <w:szCs w:val="36"/>
         </w:rPr>
+        <w:lastRenderedPageBreak/>
         <w:t>目錄</w:t>
       </w:r>
     </w:p>
@@ -1755,7 +1745,7 @@
         </w:rPr>
         <w:fldChar w:fldCharType="separate"/>
       </w:r>
-      <w:hyperlink w:anchor="_Toc177569910" w:history="1">
+      <w:hyperlink w:anchor="_Toc180741664" w:history="1">
         <w:r>
           <w:rPr>
             <w:rStyle w:val="af7"/>
@@ -1813,7 +1803,7 @@
             <w:noProof/>
             <w:webHidden/>
           </w:rPr>
-          <w:instrText xml:space="preserve"> PAGEREF _Toc177569910 \h </w:instrText>
+          <w:instrText xml:space="preserve"> PAGEREF _Toc180741664 \h </w:instrText>
         </w:r>
         <w:r>
           <w:rPr>
@@ -1833,7 +1823,7 @@
             <w:noProof/>
             <w:webHidden/>
           </w:rPr>
-          <w:t>3</w:t>
+          <w:t>4</w:t>
         </w:r>
         <w:r>
           <w:rPr>
@@ -1859,7 +1849,7 @@
           <w14:ligatures w14:val="standardContextual"/>
         </w:rPr>
       </w:pPr>
-      <w:hyperlink w:anchor="_Toc177569911" w:history="1">
+      <w:hyperlink w:anchor="_Toc180741665" w:history="1">
         <w:r>
           <w:rPr>
             <w:rStyle w:val="af7"/>
@@ -1917,7 +1907,7 @@
             <w:noProof/>
             <w:webHidden/>
           </w:rPr>
-          <w:instrText xml:space="preserve"> PAGEREF _Toc177569911 \h </w:instrText>
+          <w:instrText xml:space="preserve"> PAGEREF _Toc180741665 \h </w:instrText>
         </w:r>
         <w:r>
           <w:rPr>
@@ -1937,7 +1927,7 @@
             <w:noProof/>
             <w:webHidden/>
           </w:rPr>
-          <w:t>3</w:t>
+          <w:t>4</w:t>
         </w:r>
         <w:r>
           <w:rPr>
@@ -1963,7 +1953,7 @@
           <w14:ligatures w14:val="standardContextual"/>
         </w:rPr>
       </w:pPr>
-      <w:hyperlink w:anchor="_Toc177569912" w:history="1">
+      <w:hyperlink w:anchor="_Toc180741666" w:history="1">
         <w:r>
           <w:rPr>
             <w:rStyle w:val="af7"/>
@@ -2021,7 +2011,7 @@
             <w:noProof/>
             <w:webHidden/>
           </w:rPr>
-          <w:instrText xml:space="preserve"> PAGEREF _Toc177569912 \h </w:instrText>
+          <w:instrText xml:space="preserve"> PAGEREF _Toc180741666 \h </w:instrText>
         </w:r>
         <w:r>
           <w:rPr>
@@ -2041,7 +2031,7 @@
             <w:noProof/>
             <w:webHidden/>
           </w:rPr>
-          <w:t>4</w:t>
+          <w:t>5</w:t>
         </w:r>
         <w:r>
           <w:rPr>
@@ -2067,7 +2057,7 @@
           <w14:ligatures w14:val="standardContextual"/>
         </w:rPr>
       </w:pPr>
-      <w:hyperlink w:anchor="_Toc177569913" w:history="1">
+      <w:hyperlink w:anchor="_Toc180741667" w:history="1">
         <w:r>
           <w:rPr>
             <w:rStyle w:val="af7"/>
@@ -2132,7 +2122,7 @@
             <w:noProof/>
             <w:webHidden/>
           </w:rPr>
-          <w:instrText xml:space="preserve"> PAGEREF _Toc177569913 \h </w:instrText>
+          <w:instrText xml:space="preserve"> PAGEREF _Toc180741667 \h </w:instrText>
         </w:r>
         <w:r>
           <w:rPr>
@@ -2152,7 +2142,7 @@
             <w:noProof/>
             <w:webHidden/>
           </w:rPr>
-          <w:t>6</w:t>
+          <w:t>7</w:t>
         </w:r>
         <w:r>
           <w:rPr>
@@ -2178,7 +2168,7 @@
           <w14:ligatures w14:val="standardContextual"/>
         </w:rPr>
       </w:pPr>
-      <w:hyperlink w:anchor="_Toc177569914" w:history="1">
+      <w:hyperlink w:anchor="_Toc180741668" w:history="1">
         <w:r>
           <w:rPr>
             <w:rStyle w:val="af7"/>
@@ -2236,7 +2226,7 @@
             <w:noProof/>
             <w:webHidden/>
           </w:rPr>
-          <w:instrText xml:space="preserve"> PAGEREF _Toc177569914 \h </w:instrText>
+          <w:instrText xml:space="preserve"> PAGEREF _Toc180741668 \h </w:instrText>
         </w:r>
         <w:r>
           <w:rPr>
@@ -2256,7 +2246,7 @@
             <w:noProof/>
             <w:webHidden/>
           </w:rPr>
-          <w:t>6</w:t>
+          <w:t>7</w:t>
         </w:r>
         <w:r>
           <w:rPr>
@@ -2282,7 +2272,7 @@
           <w14:ligatures w14:val="standardContextual"/>
         </w:rPr>
       </w:pPr>
-      <w:hyperlink w:anchor="_Toc177569915" w:history="1">
+      <w:hyperlink w:anchor="_Toc180741669" w:history="1">
         <w:r>
           <w:rPr>
             <w:rStyle w:val="af7"/>
@@ -2332,7 +2322,7 @@
             <w:noProof/>
             <w:webHidden/>
           </w:rPr>
-          <w:instrText xml:space="preserve"> PAGEREF _Toc177569915 \h </w:instrText>
+          <w:instrText xml:space="preserve"> PAGEREF _Toc180741669 \h </w:instrText>
         </w:r>
         <w:r>
           <w:rPr>
@@ -2352,7 +2342,7 @@
             <w:noProof/>
             <w:webHidden/>
           </w:rPr>
-          <w:t>8</w:t>
+          <w:t>9</w:t>
         </w:r>
         <w:r>
           <w:rPr>
@@ -2378,7 +2368,7 @@
           <w14:ligatures w14:val="standardContextual"/>
         </w:rPr>
       </w:pPr>
-      <w:hyperlink w:anchor="_Toc177569916" w:history="1">
+      <w:hyperlink w:anchor="_Toc180741670" w:history="1">
         <w:r>
           <w:rPr>
             <w:rStyle w:val="af7"/>
@@ -2436,7 +2426,7 @@
             <w:noProof/>
             <w:webHidden/>
           </w:rPr>
-          <w:instrText xml:space="preserve"> PAGEREF _Toc177569916 \h </w:instrText>
+          <w:instrText xml:space="preserve"> PAGEREF _Toc180741670 \h </w:instrText>
         </w:r>
         <w:r>
           <w:rPr>
@@ -2456,7 +2446,7 @@
             <w:noProof/>
             <w:webHidden/>
           </w:rPr>
-          <w:t>11</w:t>
+          <w:t>12</w:t>
         </w:r>
         <w:r>
           <w:rPr>
@@ -2481,7 +2471,7 @@
           <w14:ligatures w14:val="standardContextual"/>
         </w:rPr>
       </w:pPr>
-      <w:hyperlink w:anchor="_Toc177569917" w:history="1">
+      <w:hyperlink w:anchor="_Toc180741671" w:history="1">
         <w:r>
           <w:rPr>
             <w:rStyle w:val="af7"/>
@@ -2539,7 +2529,7 @@
             <w:noProof/>
             <w:webHidden/>
           </w:rPr>
-          <w:instrText xml:space="preserve"> PAGEREF _Toc177569917 \h </w:instrText>
+          <w:instrText xml:space="preserve"> PAGEREF _Toc180741671 \h </w:instrText>
         </w:r>
         <w:r>
           <w:rPr>
@@ -2559,7 +2549,7 @@
             <w:noProof/>
             <w:webHidden/>
           </w:rPr>
-          <w:t>12</w:t>
+          <w:t>13</w:t>
         </w:r>
         <w:r>
           <w:rPr>
@@ -2572,10 +2562,11 @@
     </w:p>
     <w:p>
       <w:pPr>
-        <w:pStyle w:val="11"/>
+        <w:pStyle w:val="21"/>
         <w:tabs>
           <w:tab w:val="right" w:leader="dot" w:pos="8296"/>
         </w:tabs>
+        <w:ind w:left="400"/>
         <w:rPr>
           <w:noProof/>
           <w:kern w:val="2"/>
@@ -2584,7 +2575,7 @@
           <w14:ligatures w14:val="standardContextual"/>
         </w:rPr>
       </w:pPr>
-      <w:hyperlink w:anchor="_Toc177569918" w:history="1">
+      <w:hyperlink w:anchor="_Toc180741672" w:history="1">
         <w:r>
           <w:rPr>
             <w:rStyle w:val="af7"/>
@@ -2598,7 +2589,7 @@
             <w:rStyle w:val="af7"/>
             <w:noProof/>
           </w:rPr>
-          <w:t>3</w:t>
+          <w:t>2.1</w:t>
         </w:r>
         <w:r>
           <w:rPr>
@@ -2606,14 +2597,14 @@
             <w:rFonts w:hint="eastAsia"/>
             <w:noProof/>
           </w:rPr>
-          <w:t>章</w:t>
+          <w:t>節</w:t>
         </w:r>
         <w:r>
           <w:rPr>
             <w:rStyle w:val="af7"/>
             <w:noProof/>
           </w:rPr>
-          <w:t xml:space="preserve"> Man power Tool</w:t>
+          <w:t xml:space="preserve"> Man Power tool </w:t>
         </w:r>
         <w:r>
           <w:rPr>
@@ -2621,7 +2612,7 @@
             <w:rFonts w:hint="eastAsia"/>
             <w:noProof/>
           </w:rPr>
-          <w:t>軟體架構簡介</w:t>
+          <w:t>介面</w:t>
         </w:r>
         <w:r>
           <w:rPr>
@@ -2642,7 +2633,7 @@
             <w:noProof/>
             <w:webHidden/>
           </w:rPr>
-          <w:instrText xml:space="preserve"> PAGEREF _Toc177569918 \h </w:instrText>
+          <w:instrText xml:space="preserve"> PAGEREF _Toc180741672 \h </w:instrText>
         </w:r>
         <w:r>
           <w:rPr>
@@ -2688,11 +2679,11 @@
           <w14:ligatures w14:val="standardContextual"/>
         </w:rPr>
       </w:pPr>
-      <w:hyperlink w:anchor="_Toc177569919" w:history="1">
+      <w:hyperlink w:anchor="_Toc180741673" w:history="1">
         <w:r>
           <w:rPr>
             <w:rStyle w:val="af7"/>
-            <w:rFonts w:asciiTheme="minorEastAsia" w:hAnsiTheme="minorEastAsia" w:hint="eastAsia"/>
+            <w:rFonts w:hint="eastAsia"/>
             <w:noProof/>
           </w:rPr>
           <w:t>第</w:t>
@@ -2700,18 +2691,32 @@
         <w:r>
           <w:rPr>
             <w:rStyle w:val="af7"/>
-            <w:rFonts w:asciiTheme="minorEastAsia" w:hAnsiTheme="minorEastAsia"/>
-            <w:noProof/>
-          </w:rPr>
-          <w:t>3.1</w:t>
+            <w:noProof/>
+          </w:rPr>
+          <w:t>2.2</w:t>
         </w:r>
         <w:r>
           <w:rPr>
             <w:rStyle w:val="af7"/>
-            <w:rFonts w:asciiTheme="minorEastAsia" w:hAnsiTheme="minorEastAsia" w:hint="eastAsia"/>
-            <w:noProof/>
-          </w:rPr>
-          <w:t>軟體設計架構</w:t>
+            <w:rFonts w:hint="eastAsia"/>
+            <w:noProof/>
+          </w:rPr>
+          <w:t>節</w:t>
+        </w:r>
+        <w:r>
+          <w:rPr>
+            <w:rStyle w:val="af7"/>
+            <w:noProof/>
+          </w:rPr>
+          <w:t xml:space="preserve"> </w:t>
+        </w:r>
+        <w:r>
+          <w:rPr>
+            <w:rStyle w:val="af7"/>
+            <w:rFonts w:hint="eastAsia"/>
+            <w:noProof/>
+          </w:rPr>
+          <w:t>介面內容</w:t>
         </w:r>
         <w:r>
           <w:rPr>
@@ -2732,7 +2737,7 @@
             <w:noProof/>
             <w:webHidden/>
           </w:rPr>
-          <w:instrText xml:space="preserve"> PAGEREF _Toc177569919 \h </w:instrText>
+          <w:instrText xml:space="preserve"> PAGEREF _Toc180741673 \h </w:instrText>
         </w:r>
         <w:r>
           <w:rPr>
@@ -2752,7 +2757,586 @@
             <w:noProof/>
             <w:webHidden/>
           </w:rPr>
-          <w:t>13</w:t>
+          <w:t>14</w:t>
+        </w:r>
+        <w:r>
+          <w:rPr>
+            <w:noProof/>
+            <w:webHidden/>
+          </w:rPr>
+          <w:fldChar w:fldCharType="end"/>
+        </w:r>
+      </w:hyperlink>
+    </w:p>
+    <w:p>
+      <w:pPr>
+        <w:pStyle w:val="31"/>
+        <w:tabs>
+          <w:tab w:val="right" w:leader="dot" w:pos="8296"/>
+        </w:tabs>
+        <w:ind w:left="800"/>
+        <w:rPr>
+          <w:noProof/>
+          <w:kern w:val="2"/>
+          <w:sz w:val="24"/>
+          <w:szCs w:val="22"/>
+          <w14:ligatures w14:val="standardContextual"/>
+        </w:rPr>
+      </w:pPr>
+      <w:hyperlink w:anchor="_Toc180741674" w:history="1">
+        <w:r>
+          <w:rPr>
+            <w:rStyle w:val="af7"/>
+            <w:rFonts w:hint="eastAsia"/>
+            <w:noProof/>
+          </w:rPr>
+          <w:t>第</w:t>
+        </w:r>
+        <w:r>
+          <w:rPr>
+            <w:rStyle w:val="af7"/>
+            <w:noProof/>
+          </w:rPr>
+          <w:t>2.2.1</w:t>
+        </w:r>
+        <w:r>
+          <w:rPr>
+            <w:rStyle w:val="af7"/>
+            <w:rFonts w:hint="eastAsia"/>
+            <w:noProof/>
+          </w:rPr>
+          <w:t>節</w:t>
+        </w:r>
+        <w:r>
+          <w:rPr>
+            <w:rStyle w:val="af7"/>
+            <w:noProof/>
+          </w:rPr>
+          <w:t xml:space="preserve"> </w:t>
+        </w:r>
+        <w:r>
+          <w:rPr>
+            <w:rStyle w:val="af7"/>
+            <w:rFonts w:hint="eastAsia"/>
+            <w:noProof/>
+          </w:rPr>
+          <w:t>介面</w:t>
+        </w:r>
+        <w:r>
+          <w:rPr>
+            <w:rStyle w:val="af7"/>
+            <w:noProof/>
+          </w:rPr>
+          <w:t xml:space="preserve"> - </w:t>
+        </w:r>
+        <w:r>
+          <w:rPr>
+            <w:rStyle w:val="af7"/>
+            <w:rFonts w:hint="eastAsia"/>
+            <w:noProof/>
+          </w:rPr>
+          <w:t>計算方式</w:t>
+        </w:r>
+        <w:r>
+          <w:rPr>
+            <w:noProof/>
+            <w:webHidden/>
+          </w:rPr>
+          <w:tab/>
+        </w:r>
+        <w:r>
+          <w:rPr>
+            <w:noProof/>
+            <w:webHidden/>
+          </w:rPr>
+          <w:fldChar w:fldCharType="begin"/>
+        </w:r>
+        <w:r>
+          <w:rPr>
+            <w:noProof/>
+            <w:webHidden/>
+          </w:rPr>
+          <w:instrText xml:space="preserve"> PAGEREF _Toc180741674 \h </w:instrText>
+        </w:r>
+        <w:r>
+          <w:rPr>
+            <w:noProof/>
+            <w:webHidden/>
+          </w:rPr>
+        </w:r>
+        <w:r>
+          <w:rPr>
+            <w:noProof/>
+            <w:webHidden/>
+          </w:rPr>
+          <w:fldChar w:fldCharType="separate"/>
+        </w:r>
+        <w:r>
+          <w:rPr>
+            <w:noProof/>
+            <w:webHidden/>
+          </w:rPr>
+          <w:t>14</w:t>
+        </w:r>
+        <w:r>
+          <w:rPr>
+            <w:noProof/>
+            <w:webHidden/>
+          </w:rPr>
+          <w:fldChar w:fldCharType="end"/>
+        </w:r>
+      </w:hyperlink>
+    </w:p>
+    <w:p>
+      <w:pPr>
+        <w:pStyle w:val="31"/>
+        <w:tabs>
+          <w:tab w:val="right" w:leader="dot" w:pos="8296"/>
+        </w:tabs>
+        <w:ind w:left="800"/>
+        <w:rPr>
+          <w:noProof/>
+          <w:kern w:val="2"/>
+          <w:sz w:val="24"/>
+          <w:szCs w:val="22"/>
+          <w14:ligatures w14:val="standardContextual"/>
+        </w:rPr>
+      </w:pPr>
+      <w:hyperlink w:anchor="_Toc180741675" w:history="1">
+        <w:r>
+          <w:rPr>
+            <w:rStyle w:val="af7"/>
+            <w:rFonts w:hint="eastAsia"/>
+            <w:noProof/>
+          </w:rPr>
+          <w:t>第</w:t>
+        </w:r>
+        <w:r>
+          <w:rPr>
+            <w:rStyle w:val="af7"/>
+            <w:noProof/>
+          </w:rPr>
+          <w:t>2.2.1</w:t>
+        </w:r>
+        <w:r>
+          <w:rPr>
+            <w:rStyle w:val="af7"/>
+            <w:rFonts w:hint="eastAsia"/>
+            <w:noProof/>
+          </w:rPr>
+          <w:t>節</w:t>
+        </w:r>
+        <w:r>
+          <w:rPr>
+            <w:rStyle w:val="af7"/>
+            <w:noProof/>
+          </w:rPr>
+          <w:t xml:space="preserve"> </w:t>
+        </w:r>
+        <w:r>
+          <w:rPr>
+            <w:rStyle w:val="af7"/>
+            <w:rFonts w:hint="eastAsia"/>
+            <w:noProof/>
+          </w:rPr>
+          <w:t>介面</w:t>
+        </w:r>
+        <w:r>
+          <w:rPr>
+            <w:rStyle w:val="af7"/>
+            <w:noProof/>
+          </w:rPr>
+          <w:t xml:space="preserve"> – </w:t>
+        </w:r>
+        <w:r>
+          <w:rPr>
+            <w:rStyle w:val="af7"/>
+            <w:rFonts w:hint="eastAsia"/>
+            <w:noProof/>
+          </w:rPr>
+          <w:t>顯示資訊</w:t>
+        </w:r>
+        <w:r>
+          <w:rPr>
+            <w:noProof/>
+            <w:webHidden/>
+          </w:rPr>
+          <w:tab/>
+        </w:r>
+        <w:r>
+          <w:rPr>
+            <w:noProof/>
+            <w:webHidden/>
+          </w:rPr>
+          <w:fldChar w:fldCharType="begin"/>
+        </w:r>
+        <w:r>
+          <w:rPr>
+            <w:noProof/>
+            <w:webHidden/>
+          </w:rPr>
+          <w:instrText xml:space="preserve"> PAGEREF _Toc180741675 \h </w:instrText>
+        </w:r>
+        <w:r>
+          <w:rPr>
+            <w:noProof/>
+            <w:webHidden/>
+          </w:rPr>
+        </w:r>
+        <w:r>
+          <w:rPr>
+            <w:noProof/>
+            <w:webHidden/>
+          </w:rPr>
+          <w:fldChar w:fldCharType="separate"/>
+        </w:r>
+        <w:r>
+          <w:rPr>
+            <w:noProof/>
+            <w:webHidden/>
+          </w:rPr>
+          <w:t>15</w:t>
+        </w:r>
+        <w:r>
+          <w:rPr>
+            <w:noProof/>
+            <w:webHidden/>
+          </w:rPr>
+          <w:fldChar w:fldCharType="end"/>
+        </w:r>
+      </w:hyperlink>
+    </w:p>
+    <w:p>
+      <w:pPr>
+        <w:pStyle w:val="31"/>
+        <w:tabs>
+          <w:tab w:val="right" w:leader="dot" w:pos="8296"/>
+        </w:tabs>
+        <w:ind w:left="800"/>
+        <w:rPr>
+          <w:noProof/>
+          <w:kern w:val="2"/>
+          <w:sz w:val="24"/>
+          <w:szCs w:val="22"/>
+          <w14:ligatures w14:val="standardContextual"/>
+        </w:rPr>
+      </w:pPr>
+      <w:hyperlink w:anchor="_Toc180741676" w:history="1">
+        <w:r>
+          <w:rPr>
+            <w:rStyle w:val="af7"/>
+            <w:rFonts w:hint="eastAsia"/>
+            <w:noProof/>
+          </w:rPr>
+          <w:t>第</w:t>
+        </w:r>
+        <w:r>
+          <w:rPr>
+            <w:rStyle w:val="af7"/>
+            <w:noProof/>
+          </w:rPr>
+          <w:t>2.2.1</w:t>
+        </w:r>
+        <w:r>
+          <w:rPr>
+            <w:rStyle w:val="af7"/>
+            <w:rFonts w:hint="eastAsia"/>
+            <w:noProof/>
+          </w:rPr>
+          <w:t>節</w:t>
+        </w:r>
+        <w:r>
+          <w:rPr>
+            <w:rStyle w:val="af7"/>
+            <w:noProof/>
+          </w:rPr>
+          <w:t xml:space="preserve"> </w:t>
+        </w:r>
+        <w:r>
+          <w:rPr>
+            <w:rStyle w:val="af7"/>
+            <w:rFonts w:hint="eastAsia"/>
+            <w:noProof/>
+          </w:rPr>
+          <w:t>介面</w:t>
+        </w:r>
+        <w:r>
+          <w:rPr>
+            <w:rStyle w:val="af7"/>
+            <w:noProof/>
+          </w:rPr>
+          <w:t xml:space="preserve"> – </w:t>
+        </w:r>
+        <w:r>
+          <w:rPr>
+            <w:rStyle w:val="af7"/>
+            <w:rFonts w:hint="eastAsia"/>
+            <w:noProof/>
+          </w:rPr>
+          <w:t>詳細資料選單</w:t>
+        </w:r>
+        <w:r>
+          <w:rPr>
+            <w:noProof/>
+            <w:webHidden/>
+          </w:rPr>
+          <w:tab/>
+        </w:r>
+        <w:r>
+          <w:rPr>
+            <w:noProof/>
+            <w:webHidden/>
+          </w:rPr>
+          <w:fldChar w:fldCharType="begin"/>
+        </w:r>
+        <w:r>
+          <w:rPr>
+            <w:noProof/>
+            <w:webHidden/>
+          </w:rPr>
+          <w:instrText xml:space="preserve"> PAGEREF _Toc180741676 \h </w:instrText>
+        </w:r>
+        <w:r>
+          <w:rPr>
+            <w:noProof/>
+            <w:webHidden/>
+          </w:rPr>
+        </w:r>
+        <w:r>
+          <w:rPr>
+            <w:noProof/>
+            <w:webHidden/>
+          </w:rPr>
+          <w:fldChar w:fldCharType="separate"/>
+        </w:r>
+        <w:r>
+          <w:rPr>
+            <w:noProof/>
+            <w:webHidden/>
+          </w:rPr>
+          <w:t>16</w:t>
+        </w:r>
+        <w:r>
+          <w:rPr>
+            <w:noProof/>
+            <w:webHidden/>
+          </w:rPr>
+          <w:fldChar w:fldCharType="end"/>
+        </w:r>
+      </w:hyperlink>
+    </w:p>
+    <w:p>
+      <w:pPr>
+        <w:pStyle w:val="31"/>
+        <w:tabs>
+          <w:tab w:val="right" w:leader="dot" w:pos="8296"/>
+        </w:tabs>
+        <w:ind w:left="800"/>
+        <w:rPr>
+          <w:noProof/>
+          <w:kern w:val="2"/>
+          <w:sz w:val="24"/>
+          <w:szCs w:val="22"/>
+          <w14:ligatures w14:val="standardContextual"/>
+        </w:rPr>
+      </w:pPr>
+      <w:hyperlink w:anchor="_Toc180741677" w:history="1">
+        <w:r>
+          <w:rPr>
+            <w:rStyle w:val="af7"/>
+            <w:rFonts w:hint="eastAsia"/>
+            <w:noProof/>
+          </w:rPr>
+          <w:t>第</w:t>
+        </w:r>
+        <w:r>
+          <w:rPr>
+            <w:rStyle w:val="af7"/>
+            <w:noProof/>
+          </w:rPr>
+          <w:t>2.2.1</w:t>
+        </w:r>
+        <w:r>
+          <w:rPr>
+            <w:rStyle w:val="af7"/>
+            <w:rFonts w:hint="eastAsia"/>
+            <w:noProof/>
+          </w:rPr>
+          <w:t>節</w:t>
+        </w:r>
+        <w:r>
+          <w:rPr>
+            <w:rStyle w:val="af7"/>
+            <w:noProof/>
+          </w:rPr>
+          <w:t xml:space="preserve"> </w:t>
+        </w:r>
+        <w:r>
+          <w:rPr>
+            <w:rStyle w:val="af7"/>
+            <w:rFonts w:hint="eastAsia"/>
+            <w:noProof/>
+          </w:rPr>
+          <w:t>介面</w:t>
+        </w:r>
+        <w:r>
+          <w:rPr>
+            <w:rStyle w:val="af7"/>
+            <w:noProof/>
+          </w:rPr>
+          <w:t xml:space="preserve"> – </w:t>
+        </w:r>
+        <w:r>
+          <w:rPr>
+            <w:rStyle w:val="af7"/>
+            <w:rFonts w:hint="eastAsia"/>
+            <w:noProof/>
+          </w:rPr>
+          <w:t>檔案匯出</w:t>
+        </w:r>
+        <w:r>
+          <w:rPr>
+            <w:noProof/>
+            <w:webHidden/>
+          </w:rPr>
+          <w:tab/>
+        </w:r>
+        <w:r>
+          <w:rPr>
+            <w:noProof/>
+            <w:webHidden/>
+          </w:rPr>
+          <w:fldChar w:fldCharType="begin"/>
+        </w:r>
+        <w:r>
+          <w:rPr>
+            <w:noProof/>
+            <w:webHidden/>
+          </w:rPr>
+          <w:instrText xml:space="preserve"> PAGEREF _Toc180741677 \h </w:instrText>
+        </w:r>
+        <w:r>
+          <w:rPr>
+            <w:noProof/>
+            <w:webHidden/>
+          </w:rPr>
+        </w:r>
+        <w:r>
+          <w:rPr>
+            <w:noProof/>
+            <w:webHidden/>
+          </w:rPr>
+          <w:fldChar w:fldCharType="separate"/>
+        </w:r>
+        <w:r>
+          <w:rPr>
+            <w:noProof/>
+            <w:webHidden/>
+          </w:rPr>
+          <w:t>18</w:t>
+        </w:r>
+        <w:r>
+          <w:rPr>
+            <w:noProof/>
+            <w:webHidden/>
+          </w:rPr>
+          <w:fldChar w:fldCharType="end"/>
+        </w:r>
+      </w:hyperlink>
+    </w:p>
+    <w:p>
+      <w:pPr>
+        <w:pStyle w:val="11"/>
+        <w:tabs>
+          <w:tab w:val="right" w:leader="dot" w:pos="8296"/>
+        </w:tabs>
+        <w:rPr>
+          <w:noProof/>
+          <w:kern w:val="2"/>
+          <w:sz w:val="24"/>
+          <w:szCs w:val="22"/>
+          <w14:ligatures w14:val="standardContextual"/>
+        </w:rPr>
+      </w:pPr>
+      <w:hyperlink w:anchor="_Toc180741678" w:history="1">
+        <w:r>
+          <w:rPr>
+            <w:rStyle w:val="af7"/>
+            <w:rFonts w:hint="eastAsia"/>
+            <w:noProof/>
+          </w:rPr>
+          <w:t>第</w:t>
+        </w:r>
+        <w:r>
+          <w:rPr>
+            <w:rStyle w:val="af7"/>
+            <w:noProof/>
+          </w:rPr>
+          <w:t>3</w:t>
+        </w:r>
+        <w:r>
+          <w:rPr>
+            <w:rStyle w:val="af7"/>
+            <w:rFonts w:hint="eastAsia"/>
+            <w:noProof/>
+          </w:rPr>
+          <w:t>章</w:t>
+        </w:r>
+        <w:r>
+          <w:rPr>
+            <w:rStyle w:val="af7"/>
+            <w:noProof/>
+          </w:rPr>
+          <w:t xml:space="preserve"> Man power Tool</w:t>
+        </w:r>
+        <w:r>
+          <w:rPr>
+            <w:rStyle w:val="af7"/>
+            <w:rFonts w:hint="eastAsia"/>
+            <w:noProof/>
+          </w:rPr>
+          <w:t>軟體架構簡介</w:t>
+        </w:r>
+        <w:r>
+          <w:rPr>
+            <w:noProof/>
+            <w:webHidden/>
+          </w:rPr>
+          <w:tab/>
+        </w:r>
+        <w:r>
+          <w:rPr>
+            <w:noProof/>
+            <w:webHidden/>
+          </w:rPr>
+          <w:fldChar w:fldCharType="begin"/>
+        </w:r>
+        <w:r>
+          <w:rPr>
+            <w:noProof/>
+            <w:webHidden/>
+          </w:rPr>
+          <w:instrText xml:space="preserve"> PAGEREF _Toc180741678 \h </w:instrText>
+        </w:r>
+        <w:r>
+          <w:rPr>
+            <w:noProof/>
+            <w:webHidden/>
+          </w:rPr>
+        </w:r>
+        <w:r>
+          <w:rPr>
+            <w:noProof/>
+            <w:webHidden/>
+          </w:rPr>
+          <w:fldChar w:fldCharType="separate"/>
+        </w:r>
+        <w:r>
+          <w:rPr>
+            <w:noProof/>
+            <w:webHidden/>
+          </w:rPr>
+          <w:t>20</w:t>
         </w:r>
         <w:r>
           <w:rPr>
@@ -2778,7 +3362,7 @@
           <w14:ligatures w14:val="standardContextual"/>
         </w:rPr>
       </w:pPr>
-      <w:hyperlink w:anchor="_Toc177569920" w:history="1">
+      <w:hyperlink w:anchor="_Toc180741679" w:history="1">
         <w:r>
           <w:rPr>
             <w:rStyle w:val="af7"/>
@@ -2793,7 +3377,7 @@
             <w:rFonts w:asciiTheme="minorEastAsia" w:hAnsiTheme="minorEastAsia"/>
             <w:noProof/>
           </w:rPr>
-          <w:t>3.2</w:t>
+          <w:t>3.1</w:t>
         </w:r>
         <w:r>
           <w:rPr>
@@ -2801,7 +3385,81 @@
             <w:rFonts w:asciiTheme="minorEastAsia" w:hAnsiTheme="minorEastAsia" w:hint="eastAsia"/>
             <w:noProof/>
           </w:rPr>
-          <w:t>節</w:t>
+          <w:t>軟體設計架構</w:t>
+        </w:r>
+        <w:r>
+          <w:rPr>
+            <w:noProof/>
+            <w:webHidden/>
+          </w:rPr>
+          <w:tab/>
+        </w:r>
+        <w:r>
+          <w:rPr>
+            <w:noProof/>
+            <w:webHidden/>
+          </w:rPr>
+          <w:fldChar w:fldCharType="begin"/>
+        </w:r>
+        <w:r>
+          <w:rPr>
+            <w:noProof/>
+            <w:webHidden/>
+          </w:rPr>
+          <w:instrText xml:space="preserve"> PAGEREF _Toc180741679 \h </w:instrText>
+        </w:r>
+        <w:r>
+          <w:rPr>
+            <w:noProof/>
+            <w:webHidden/>
+          </w:rPr>
+        </w:r>
+        <w:r>
+          <w:rPr>
+            <w:noProof/>
+            <w:webHidden/>
+          </w:rPr>
+          <w:fldChar w:fldCharType="separate"/>
+        </w:r>
+        <w:r>
+          <w:rPr>
+            <w:noProof/>
+            <w:webHidden/>
+          </w:rPr>
+          <w:t>20</w:t>
+        </w:r>
+        <w:r>
+          <w:rPr>
+            <w:noProof/>
+            <w:webHidden/>
+          </w:rPr>
+          <w:fldChar w:fldCharType="end"/>
+        </w:r>
+      </w:hyperlink>
+    </w:p>
+    <w:p>
+      <w:pPr>
+        <w:pStyle w:val="21"/>
+        <w:tabs>
+          <w:tab w:val="right" w:leader="dot" w:pos="8296"/>
+        </w:tabs>
+        <w:ind w:left="400"/>
+        <w:rPr>
+          <w:noProof/>
+          <w:kern w:val="2"/>
+          <w:sz w:val="24"/>
+          <w:szCs w:val="22"/>
+          <w14:ligatures w14:val="standardContextual"/>
+        </w:rPr>
+      </w:pPr>
+      <w:hyperlink w:anchor="_Toc180741680" w:history="1">
+        <w:r>
+          <w:rPr>
+            <w:rStyle w:val="af7"/>
+            <w:rFonts w:asciiTheme="minorEastAsia" w:hAnsiTheme="minorEastAsia" w:hint="eastAsia"/>
+            <w:noProof/>
+          </w:rPr>
+          <w:t>第</w:t>
         </w:r>
         <w:r>
           <w:rPr>
@@ -2809,7 +3467,7 @@
             <w:rFonts w:asciiTheme="minorEastAsia" w:hAnsiTheme="minorEastAsia"/>
             <w:noProof/>
           </w:rPr>
-          <w:t xml:space="preserve"> </w:t>
+          <w:t>3.2</w:t>
         </w:r>
         <w:r>
           <w:rPr>
@@ -2817,6 +3475,22 @@
             <w:rFonts w:asciiTheme="minorEastAsia" w:hAnsiTheme="minorEastAsia" w:hint="eastAsia"/>
             <w:noProof/>
           </w:rPr>
+          <w:t>節</w:t>
+        </w:r>
+        <w:r>
+          <w:rPr>
+            <w:rStyle w:val="af7"/>
+            <w:rFonts w:asciiTheme="minorEastAsia" w:hAnsiTheme="minorEastAsia"/>
+            <w:noProof/>
+          </w:rPr>
+          <w:t xml:space="preserve"> </w:t>
+        </w:r>
+        <w:r>
+          <w:rPr>
+            <w:rStyle w:val="af7"/>
+            <w:rFonts w:asciiTheme="minorEastAsia" w:hAnsiTheme="minorEastAsia" w:hint="eastAsia"/>
+            <w:noProof/>
+          </w:rPr>
           <w:t>軟體套件簡介</w:t>
         </w:r>
         <w:r>
@@ -2838,7 +3512,7 @@
             <w:noProof/>
             <w:webHidden/>
           </w:rPr>
-          <w:instrText xml:space="preserve"> PAGEREF _Toc177569920 \h </w:instrText>
+          <w:instrText xml:space="preserve"> PAGEREF _Toc180741680 \h </w:instrText>
         </w:r>
         <w:r>
           <w:rPr>
@@ -2858,7 +3532,7 @@
             <w:noProof/>
             <w:webHidden/>
           </w:rPr>
-          <w:t>15</w:t>
+          <w:t>22</w:t>
         </w:r>
         <w:r>
           <w:rPr>
@@ -2884,7 +3558,7 @@
           <w14:ligatures w14:val="standardContextual"/>
         </w:rPr>
       </w:pPr>
-      <w:hyperlink w:anchor="_Toc177569921" w:history="1">
+      <w:hyperlink w:anchor="_Toc180741681" w:history="1">
         <w:r>
           <w:rPr>
             <w:rStyle w:val="af7"/>
@@ -2944,7 +3618,7 @@
             <w:noProof/>
             <w:webHidden/>
           </w:rPr>
-          <w:instrText xml:space="preserve"> PAGEREF _Toc177569921 \h </w:instrText>
+          <w:instrText xml:space="preserve"> PAGEREF _Toc180741681 \h </w:instrText>
         </w:r>
         <w:r>
           <w:rPr>
@@ -2964,7 +3638,7 @@
             <w:noProof/>
             <w:webHidden/>
           </w:rPr>
-          <w:t>15</w:t>
+          <w:t>22</w:t>
         </w:r>
         <w:r>
           <w:rPr>
@@ -2990,7 +3664,7 @@
           <w14:ligatures w14:val="standardContextual"/>
         </w:rPr>
       </w:pPr>
-      <w:hyperlink w:anchor="_Toc177569922" w:history="1">
+      <w:hyperlink w:anchor="_Toc180741682" w:history="1">
         <w:r>
           <w:rPr>
             <w:rStyle w:val="af7"/>
@@ -3050,7 +3724,7 @@
             <w:noProof/>
             <w:webHidden/>
           </w:rPr>
-          <w:instrText xml:space="preserve"> PAGEREF _Toc177569922 \h </w:instrText>
+          <w:instrText xml:space="preserve"> PAGEREF _Toc180741682 \h </w:instrText>
         </w:r>
         <w:r>
           <w:rPr>
@@ -3070,7 +3744,7 @@
             <w:noProof/>
             <w:webHidden/>
           </w:rPr>
-          <w:t>15</w:t>
+          <w:t>22</w:t>
         </w:r>
         <w:r>
           <w:rPr>
@@ -3096,7 +3770,7 @@
           <w14:ligatures w14:val="standardContextual"/>
         </w:rPr>
       </w:pPr>
-      <w:hyperlink w:anchor="_Toc177569923" w:history="1">
+      <w:hyperlink w:anchor="_Toc180741683" w:history="1">
         <w:r>
           <w:rPr>
             <w:rStyle w:val="af7"/>
@@ -3156,7 +3830,7 @@
             <w:noProof/>
             <w:webHidden/>
           </w:rPr>
-          <w:instrText xml:space="preserve"> PAGEREF _Toc177569923 \h </w:instrText>
+          <w:instrText xml:space="preserve"> PAGEREF _Toc180741683 \h </w:instrText>
         </w:r>
         <w:r>
           <w:rPr>
@@ -3176,7 +3850,7 @@
             <w:noProof/>
             <w:webHidden/>
           </w:rPr>
-          <w:t>15</w:t>
+          <w:t>22</w:t>
         </w:r>
         <w:r>
           <w:rPr>
@@ -3202,7 +3876,7 @@
           <w14:ligatures w14:val="standardContextual"/>
         </w:rPr>
       </w:pPr>
-      <w:hyperlink w:anchor="_Toc177569924" w:history="1">
+      <w:hyperlink w:anchor="_Toc180741684" w:history="1">
         <w:r>
           <w:rPr>
             <w:rStyle w:val="af7"/>
@@ -3262,7 +3936,7 @@
             <w:noProof/>
             <w:webHidden/>
           </w:rPr>
-          <w:instrText xml:space="preserve"> PAGEREF _Toc177569924 \h </w:instrText>
+          <w:instrText xml:space="preserve"> PAGEREF _Toc180741684 \h </w:instrText>
         </w:r>
         <w:r>
           <w:rPr>
@@ -3282,7 +3956,7 @@
             <w:noProof/>
             <w:webHidden/>
           </w:rPr>
-          <w:t>15</w:t>
+          <w:t>22</w:t>
         </w:r>
         <w:r>
           <w:rPr>
@@ -3308,7 +3982,7 @@
           <w14:ligatures w14:val="standardContextual"/>
         </w:rPr>
       </w:pPr>
-      <w:hyperlink w:anchor="_Toc177569925" w:history="1">
+      <w:hyperlink w:anchor="_Toc180741685" w:history="1">
         <w:r>
           <w:rPr>
             <w:rStyle w:val="af7"/>
@@ -3368,7 +4042,7 @@
             <w:noProof/>
             <w:webHidden/>
           </w:rPr>
-          <w:instrText xml:space="preserve"> PAGEREF _Toc177569925 \h </w:instrText>
+          <w:instrText xml:space="preserve"> PAGEREF _Toc180741685 \h </w:instrText>
         </w:r>
         <w:r>
           <w:rPr>
@@ -3388,7 +4062,7 @@
             <w:noProof/>
             <w:webHidden/>
           </w:rPr>
-          <w:t>16</w:t>
+          <w:t>23</w:t>
         </w:r>
         <w:r>
           <w:rPr>
@@ -3414,7 +4088,7 @@
           <w14:ligatures w14:val="standardContextual"/>
         </w:rPr>
       </w:pPr>
-      <w:hyperlink w:anchor="_Toc177569926" w:history="1">
+      <w:hyperlink w:anchor="_Toc180741686" w:history="1">
         <w:r>
           <w:rPr>
             <w:rStyle w:val="af7"/>
@@ -3474,7 +4148,7 @@
             <w:noProof/>
             <w:webHidden/>
           </w:rPr>
-          <w:instrText xml:space="preserve"> PAGEREF _Toc177569926 \h </w:instrText>
+          <w:instrText xml:space="preserve"> PAGEREF _Toc180741686 \h </w:instrText>
         </w:r>
         <w:r>
           <w:rPr>
@@ -3494,7 +4168,113 @@
             <w:noProof/>
             <w:webHidden/>
           </w:rPr>
-          <w:t>16</w:t>
+          <w:t>23</w:t>
+        </w:r>
+        <w:r>
+          <w:rPr>
+            <w:noProof/>
+            <w:webHidden/>
+          </w:rPr>
+          <w:fldChar w:fldCharType="end"/>
+        </w:r>
+      </w:hyperlink>
+    </w:p>
+    <w:p>
+      <w:pPr>
+        <w:pStyle w:val="31"/>
+        <w:tabs>
+          <w:tab w:val="right" w:leader="dot" w:pos="8296"/>
+        </w:tabs>
+        <w:ind w:left="800"/>
+        <w:rPr>
+          <w:noProof/>
+          <w:kern w:val="2"/>
+          <w:sz w:val="24"/>
+          <w:szCs w:val="22"/>
+          <w14:ligatures w14:val="standardContextual"/>
+        </w:rPr>
+      </w:pPr>
+      <w:hyperlink w:anchor="_Toc180741687" w:history="1">
+        <w:r>
+          <w:rPr>
+            <w:rStyle w:val="af7"/>
+            <w:rFonts w:asciiTheme="minorEastAsia" w:hAnsiTheme="minorEastAsia" w:hint="eastAsia"/>
+            <w:noProof/>
+          </w:rPr>
+          <w:t>第</w:t>
+        </w:r>
+        <w:r>
+          <w:rPr>
+            <w:rStyle w:val="af7"/>
+            <w:rFonts w:asciiTheme="minorEastAsia" w:hAnsiTheme="minorEastAsia"/>
+            <w:noProof/>
+          </w:rPr>
+          <w:t>3.2.7</w:t>
+        </w:r>
+        <w:r>
+          <w:rPr>
+            <w:rStyle w:val="af7"/>
+            <w:rFonts w:asciiTheme="minorEastAsia" w:hAnsiTheme="minorEastAsia" w:hint="eastAsia"/>
+            <w:noProof/>
+          </w:rPr>
+          <w:t>節</w:t>
+        </w:r>
+        <w:r>
+          <w:rPr>
+            <w:rStyle w:val="af7"/>
+            <w:rFonts w:asciiTheme="minorEastAsia" w:hAnsiTheme="minorEastAsia"/>
+            <w:noProof/>
+          </w:rPr>
+          <w:t xml:space="preserve"> Python matploglib</w:t>
+        </w:r>
+        <w:r>
+          <w:rPr>
+            <w:rStyle w:val="af7"/>
+            <w:rFonts w:asciiTheme="minorEastAsia" w:hAnsiTheme="minorEastAsia" w:hint="eastAsia"/>
+            <w:noProof/>
+          </w:rPr>
+          <w:t>套件</w:t>
+        </w:r>
+        <w:r>
+          <w:rPr>
+            <w:noProof/>
+            <w:webHidden/>
+          </w:rPr>
+          <w:tab/>
+        </w:r>
+        <w:r>
+          <w:rPr>
+            <w:noProof/>
+            <w:webHidden/>
+          </w:rPr>
+          <w:fldChar w:fldCharType="begin"/>
+        </w:r>
+        <w:r>
+          <w:rPr>
+            <w:noProof/>
+            <w:webHidden/>
+          </w:rPr>
+          <w:instrText xml:space="preserve"> PAGEREF _Toc180741687 \h </w:instrText>
+        </w:r>
+        <w:r>
+          <w:rPr>
+            <w:noProof/>
+            <w:webHidden/>
+          </w:rPr>
+        </w:r>
+        <w:r>
+          <w:rPr>
+            <w:noProof/>
+            <w:webHidden/>
+          </w:rPr>
+          <w:fldChar w:fldCharType="separate"/>
+        </w:r>
+        <w:r>
+          <w:rPr>
+            <w:noProof/>
+            <w:webHidden/>
+          </w:rPr>
+          <w:t>23</w:t>
         </w:r>
         <w:r>
           <w:rPr>
@@ -3520,7 +4300,7 @@
           <w14:ligatures w14:val="standardContextual"/>
         </w:rPr>
       </w:pPr>
-      <w:hyperlink w:anchor="_Toc177569927" w:history="1">
+      <w:hyperlink w:anchor="_Toc180741688" w:history="1">
         <w:r>
           <w:rPr>
             <w:rStyle w:val="af7"/>
@@ -3580,7 +4360,7 @@
             <w:noProof/>
             <w:webHidden/>
           </w:rPr>
-          <w:instrText xml:space="preserve"> PAGEREF _Toc177569927 \h </w:instrText>
+          <w:instrText xml:space="preserve"> PAGEREF _Toc180741688 \h </w:instrText>
         </w:r>
         <w:r>
           <w:rPr>
@@ -3600,7 +4380,7 @@
             <w:noProof/>
             <w:webHidden/>
           </w:rPr>
-          <w:t>17</w:t>
+          <w:t>24</w:t>
         </w:r>
         <w:r>
           <w:rPr>
@@ -3629,6 +4409,127 @@
     <w:p>
       <w:pPr>
         <w:rPr>
+          <w:sz w:val="24"/>
+          <w:szCs w:val="24"/>
+        </w:rPr>
+      </w:pPr>
+    </w:p>
+    <w:p>
+      <w:pPr>
+        <w:rPr>
+          <w:sz w:val="24"/>
+          <w:szCs w:val="24"/>
+        </w:rPr>
+      </w:pPr>
+    </w:p>
+    <w:p>
+      <w:pPr>
+        <w:rPr>
+          <w:sz w:val="24"/>
+          <w:szCs w:val="24"/>
+        </w:rPr>
+      </w:pPr>
+    </w:p>
+    <w:p>
+      <w:pPr>
+        <w:rPr>
+          <w:sz w:val="24"/>
+          <w:szCs w:val="24"/>
+        </w:rPr>
+      </w:pPr>
+    </w:p>
+    <w:p>
+      <w:pPr>
+        <w:rPr>
+          <w:sz w:val="24"/>
+          <w:szCs w:val="24"/>
+        </w:rPr>
+      </w:pPr>
+    </w:p>
+    <w:p>
+      <w:pPr>
+        <w:rPr>
+          <w:sz w:val="24"/>
+          <w:szCs w:val="24"/>
+        </w:rPr>
+      </w:pPr>
+    </w:p>
+    <w:p>
+      <w:pPr>
+        <w:rPr>
+          <w:sz w:val="24"/>
+          <w:szCs w:val="24"/>
+        </w:rPr>
+      </w:pPr>
+    </w:p>
+    <w:p>
+      <w:pPr>
+        <w:rPr>
+          <w:sz w:val="24"/>
+          <w:szCs w:val="24"/>
+        </w:rPr>
+      </w:pPr>
+    </w:p>
+    <w:p>
+      <w:pPr>
+        <w:rPr>
+          <w:sz w:val="24"/>
+          <w:szCs w:val="24"/>
+        </w:rPr>
+      </w:pPr>
+    </w:p>
+    <w:p>
+      <w:pPr>
+        <w:rPr>
+          <w:sz w:val="24"/>
+          <w:szCs w:val="24"/>
+        </w:rPr>
+      </w:pPr>
+    </w:p>
+    <w:p>
+      <w:pPr>
+        <w:rPr>
+          <w:sz w:val="24"/>
+          <w:szCs w:val="24"/>
+        </w:rPr>
+      </w:pPr>
+    </w:p>
+    <w:p>
+      <w:pPr>
+        <w:rPr>
+          <w:sz w:val="24"/>
+          <w:szCs w:val="24"/>
+        </w:rPr>
+      </w:pPr>
+    </w:p>
+    <w:p>
+      <w:pPr>
+        <w:rPr>
+          <w:sz w:val="24"/>
+          <w:szCs w:val="24"/>
+        </w:rPr>
+      </w:pPr>
+    </w:p>
+    <w:p>
+      <w:pPr>
+        <w:rPr>
+          <w:sz w:val="24"/>
+          <w:szCs w:val="24"/>
+        </w:rPr>
+      </w:pPr>
+    </w:p>
+    <w:p>
+      <w:pPr>
+        <w:rPr>
+          <w:sz w:val="24"/>
+          <w:szCs w:val="24"/>
+        </w:rPr>
+      </w:pPr>
+    </w:p>
+    <w:p>
+      <w:pPr>
+        <w:rPr>
+          <w:rFonts w:hint="eastAsia"/>
           <w:sz w:val="24"/>
           <w:szCs w:val="24"/>
         </w:rPr>
@@ -3651,7 +4552,7 @@
           <w:szCs w:val="36"/>
         </w:rPr>
       </w:pPr>
-      <w:bookmarkStart w:id="0" w:name="_Toc177569910"/>
+      <w:bookmarkStart w:id="0" w:name="_Toc180741664"/>
       <w:r>
         <w:rPr>
           <w:rFonts w:hint="eastAsia"/>
@@ -3659,6 +4560,7 @@
           <w:sz w:val="36"/>
           <w:szCs w:val="36"/>
         </w:rPr>
+        <w:lastRenderedPageBreak/>
         <w:t>第</w:t>
       </w:r>
       <w:r>
@@ -3708,7 +4610,7 @@
           <w:szCs w:val="28"/>
         </w:rPr>
       </w:pPr>
-      <w:bookmarkStart w:id="1" w:name="_Toc177569911"/>
+      <w:bookmarkStart w:id="1" w:name="_Toc180741665"/>
       <w:r>
         <w:rPr>
           <w:rFonts w:hint="eastAsia"/>
@@ -4346,13 +5248,14 @@
           <w:szCs w:val="28"/>
         </w:rPr>
       </w:pPr>
-      <w:bookmarkStart w:id="2" w:name="_Toc177569912"/>
+      <w:bookmarkStart w:id="2" w:name="_Toc180741666"/>
       <w:r>
         <w:rPr>
           <w:rFonts w:hint="eastAsia"/>
           <w:sz w:val="28"/>
           <w:szCs w:val="28"/>
         </w:rPr>
+        <w:lastRenderedPageBreak/>
         <w:t>第</w:t>
       </w:r>
       <w:r>
@@ -4924,7 +5827,7 @@
           <w:szCs w:val="28"/>
         </w:rPr>
       </w:pPr>
-      <w:bookmarkStart w:id="3" w:name="_Toc177569913"/>
+      <w:bookmarkStart w:id="3" w:name="_Toc180741667"/>
       <w:r>
         <w:rPr>
           <w:rFonts w:hint="eastAsia"/>
@@ -5063,7 +5966,7 @@
           <w:szCs w:val="24"/>
         </w:rPr>
       </w:pPr>
-      <w:bookmarkStart w:id="4" w:name="_Toc177569914"/>
+      <w:bookmarkStart w:id="4" w:name="_Toc180741668"/>
       <w:r>
         <w:rPr>
           <w:rFonts w:hint="eastAsia"/>
@@ -6305,7 +7208,7 @@
           <w:szCs w:val="24"/>
         </w:rPr>
       </w:pPr>
-      <w:bookmarkStart w:id="5" w:name="_Toc177569915"/>
+      <w:bookmarkStart w:id="5" w:name="_Toc180741669"/>
       <w:r>
         <w:rPr>
           <w:rFonts w:hint="eastAsia"/>
@@ -8057,7 +8960,7 @@
           <w:szCs w:val="24"/>
         </w:rPr>
       </w:pPr>
-      <w:bookmarkStart w:id="6" w:name="_Toc177569916"/>
+      <w:bookmarkStart w:id="6" w:name="_Toc180741670"/>
       <w:r>
         <w:rPr>
           <w:rFonts w:hint="eastAsia"/>
@@ -8249,7 +9152,7 @@
           <w:szCs w:val="36"/>
         </w:rPr>
       </w:pPr>
-      <w:bookmarkStart w:id="7" w:name="_Toc177569917"/>
+      <w:bookmarkStart w:id="7" w:name="_Toc180741671"/>
       <w:r>
         <w:rPr>
           <w:rFonts w:hint="eastAsia"/>
@@ -8317,6 +9220,7 @@
       <w:pPr>
         <w:pStyle w:val="2"/>
       </w:pPr>
+      <w:bookmarkStart w:id="8" w:name="_Toc180741672"/>
       <w:r>
         <w:rPr>
           <w:rFonts w:hint="eastAsia"/>
@@ -8347,6 +9251,7 @@
         </w:rPr>
         <w:t>介面</w:t>
       </w:r>
+      <w:bookmarkEnd w:id="8"/>
     </w:p>
     <w:p>
       <w:pPr>
@@ -8836,6 +9741,7 @@
       <w:pPr>
         <w:pStyle w:val="2"/>
       </w:pPr>
+      <w:bookmarkStart w:id="9" w:name="_Toc180741673"/>
       <w:r>
         <w:rPr>
           <w:rFonts w:hint="eastAsia"/>
@@ -8878,6 +9784,7 @@
         </w:rPr>
         <w:t>內容</w:t>
       </w:r>
+      <w:bookmarkEnd w:id="9"/>
     </w:p>
     <w:p>
       <w:pPr>
@@ -8896,7 +9803,8 @@
       <w:pPr>
         <w:pStyle w:val="3"/>
       </w:pPr>
-      <w:bookmarkStart w:id="8" w:name="_Hlk179153743"/>
+      <w:bookmarkStart w:id="10" w:name="_Hlk179153743"/>
+      <w:bookmarkStart w:id="11" w:name="_Toc180741674"/>
       <w:r>
         <w:rPr>
           <w:rFonts w:hint="eastAsia"/>
@@ -8939,8 +9847,9 @@
         </w:rPr>
         <w:t>計算方式</w:t>
       </w:r>
-    </w:p>
-    <w:bookmarkEnd w:id="8"/>
+      <w:bookmarkEnd w:id="11"/>
+    </w:p>
+    <w:bookmarkEnd w:id="10"/>
     <w:p>
       <w:pPr>
         <w:rPr>
@@ -9071,7 +9980,7 @@
           <w:noProof/>
         </w:rPr>
         <w:drawing>
-          <wp:inline distT="0" distB="0" distL="0" distR="0" wp14:anchorId="5CDF28FA" wp14:editId="134DF801">
+          <wp:inline distT="0" distB="0" distL="0" distR="0" wp14:anchorId="5CDF28FA" wp14:editId="5F4D5479">
             <wp:extent cx="5400000" cy="1564615"/>
             <wp:effectExtent l="0" t="0" r="0" b="0"/>
             <wp:docPr id="389560729" name="圖片 9"/>
@@ -9178,7 +10087,7 @@
           <w:noProof/>
         </w:rPr>
         <w:drawing>
-          <wp:inline distT="0" distB="0" distL="0" distR="0" wp14:anchorId="7A33843C" wp14:editId="22CC510C">
+          <wp:inline distT="0" distB="0" distL="0" distR="0" wp14:anchorId="7A33843C" wp14:editId="7AF33536">
             <wp:extent cx="5400000" cy="1575432"/>
             <wp:effectExtent l="0" t="0" r="0" b="6350"/>
             <wp:docPr id="726918162" name="圖片 10"/>
@@ -9228,6 +10137,7 @@
       <w:pPr>
         <w:pStyle w:val="3"/>
       </w:pPr>
+      <w:bookmarkStart w:id="12" w:name="_Toc180741675"/>
       <w:r>
         <w:rPr>
           <w:rFonts w:hint="eastAsia"/>
@@ -9280,6 +10190,7 @@
         </w:rPr>
         <w:t>顯示資訊</w:t>
       </w:r>
+      <w:bookmarkEnd w:id="12"/>
     </w:p>
     <w:p>
       <w:pPr>
@@ -9640,7 +10551,8 @@
       <w:pPr>
         <w:pStyle w:val="3"/>
       </w:pPr>
-      <w:bookmarkStart w:id="9" w:name="_Hlk179154529"/>
+      <w:bookmarkStart w:id="13" w:name="_Hlk179154529"/>
+      <w:bookmarkStart w:id="14" w:name="_Toc180741676"/>
       <w:r>
         <w:rPr>
           <w:rFonts w:hint="eastAsia"/>
@@ -9693,8 +10605,9 @@
         </w:rPr>
         <w:t>詳細資料選單</w:t>
       </w:r>
-    </w:p>
-    <w:bookmarkEnd w:id="9"/>
+      <w:bookmarkEnd w:id="14"/>
+    </w:p>
+    <w:bookmarkEnd w:id="13"/>
     <w:p>
       <w:pPr>
         <w:rPr>
@@ -10343,6 +11256,7 @@
       <w:pPr>
         <w:pStyle w:val="3"/>
       </w:pPr>
+      <w:bookmarkStart w:id="15" w:name="_Toc180741677"/>
       <w:r>
         <w:rPr>
           <w:rFonts w:hint="eastAsia"/>
@@ -10397,6 +11311,7 @@
         </w:rPr>
         <w:t>檔案匯出</w:t>
       </w:r>
+      <w:bookmarkEnd w:id="15"/>
     </w:p>
     <w:p>
       <w:pPr>
@@ -10633,7 +11548,7 @@
           <w:szCs w:val="36"/>
         </w:rPr>
       </w:pPr>
-      <w:bookmarkStart w:id="10" w:name="_Toc177569918"/>
+      <w:bookmarkStart w:id="16" w:name="_Toc180741678"/>
       <w:r>
         <w:rPr>
           <w:rFonts w:hint="eastAsia"/>
@@ -10688,7 +11603,7 @@
         </w:rPr>
         <w:t>軟體架構簡介</w:t>
       </w:r>
-      <w:bookmarkEnd w:id="10"/>
+      <w:bookmarkEnd w:id="16"/>
     </w:p>
     <w:p>
       <w:pPr>
@@ -10811,7 +11726,7 @@
           <w:szCs w:val="28"/>
         </w:rPr>
       </w:pPr>
-      <w:bookmarkStart w:id="11" w:name="_Toc177569919"/>
+      <w:bookmarkStart w:id="17" w:name="_Toc180741679"/>
       <w:r>
         <w:rPr>
           <w:rFonts w:asciiTheme="minorEastAsia" w:hAnsiTheme="minorEastAsia" w:hint="eastAsia"/>
@@ -10828,7 +11743,7 @@
         </w:rPr>
         <w:t>軟體設計架構</w:t>
       </w:r>
-      <w:bookmarkEnd w:id="11"/>
+      <w:bookmarkEnd w:id="17"/>
     </w:p>
     <w:p>
       <w:pPr>
@@ -10916,6 +11831,13 @@
       <w:pPr>
         <w:rPr>
           <w:rFonts w:asciiTheme="minorEastAsia" w:hAnsiTheme="minorEastAsia"/>
+        </w:rPr>
+      </w:pPr>
+    </w:p>
+    <w:p>
+      <w:pPr>
+        <w:rPr>
+          <w:rFonts w:asciiTheme="minorEastAsia" w:hAnsiTheme="minorEastAsia" w:hint="eastAsia"/>
         </w:rPr>
       </w:pPr>
     </w:p>
@@ -10933,10 +11855,10 @@
         </w:rPr>
         <w:lastRenderedPageBreak/>
         <w:drawing>
-          <wp:inline distT="0" distB="0" distL="0" distR="0" wp14:anchorId="5AD487E5" wp14:editId="7BFEAB96">
-            <wp:extent cx="8537274" cy="4793722"/>
-            <wp:effectExtent l="4762" t="0" r="2223" b="2222"/>
-            <wp:docPr id="1049529364" name="圖片 8"/>
+          <wp:inline distT="0" distB="0" distL="0" distR="0" wp14:anchorId="7D998027" wp14:editId="09D97470">
+            <wp:extent cx="5273040" cy="7002780"/>
+            <wp:effectExtent l="0" t="0" r="0" b="0"/>
+            <wp:docPr id="1511149420" name="圖片 8"/>
             <wp:cNvGraphicFramePr>
               <a:graphicFrameLocks xmlns:a="http://schemas.openxmlformats.org/drawingml/2006/main" noChangeAspect="1"/>
             </wp:cNvGraphicFramePr>
@@ -10963,9 +11885,9 @@
                     </a:stretch>
                   </pic:blipFill>
                   <pic:spPr bwMode="auto">
-                    <a:xfrm rot="16200000">
+                    <a:xfrm>
                       <a:off x="0" y="0"/>
-                      <a:ext cx="8560422" cy="4806720"/>
+                      <a:ext cx="5273040" cy="7002780"/>
                     </a:xfrm>
                     <a:prstGeom prst="rect">
                       <a:avLst/>
@@ -10984,6 +11906,38 @@
     </w:p>
     <w:p>
       <w:pPr>
+        <w:jc w:val="center"/>
+        <w:rPr>
+          <w:rFonts w:asciiTheme="minorEastAsia" w:hAnsiTheme="minorEastAsia"/>
+        </w:rPr>
+      </w:pPr>
+    </w:p>
+    <w:p>
+      <w:pPr>
+        <w:jc w:val="center"/>
+        <w:rPr>
+          <w:rFonts w:asciiTheme="minorEastAsia" w:hAnsiTheme="minorEastAsia"/>
+        </w:rPr>
+      </w:pPr>
+    </w:p>
+    <w:p>
+      <w:pPr>
+        <w:jc w:val="center"/>
+        <w:rPr>
+          <w:rFonts w:asciiTheme="minorEastAsia" w:hAnsiTheme="minorEastAsia"/>
+        </w:rPr>
+      </w:pPr>
+    </w:p>
+    <w:p>
+      <w:pPr>
+        <w:jc w:val="center"/>
+        <w:rPr>
+          <w:rFonts w:asciiTheme="minorEastAsia" w:hAnsiTheme="minorEastAsia" w:hint="eastAsia"/>
+        </w:rPr>
+      </w:pPr>
+    </w:p>
+    <w:p>
+      <w:pPr>
         <w:pStyle w:val="2"/>
         <w:rPr>
           <w:rFonts w:asciiTheme="minorEastAsia" w:hAnsiTheme="minorEastAsia"/>
@@ -10991,7 +11945,7 @@
           <w:szCs w:val="28"/>
         </w:rPr>
       </w:pPr>
-      <w:bookmarkStart w:id="12" w:name="_Toc177569920"/>
+      <w:bookmarkStart w:id="18" w:name="_Toc180741680"/>
       <w:r>
         <w:rPr>
           <w:rFonts w:asciiTheme="minorEastAsia" w:hAnsiTheme="minorEastAsia" w:hint="eastAsia"/>
@@ -11009,7 +11963,7 @@
         </w:rPr>
         <w:t xml:space="preserve"> 軟體套件簡介</w:t>
       </w:r>
-      <w:bookmarkEnd w:id="12"/>
+      <w:bookmarkEnd w:id="18"/>
     </w:p>
     <w:p>
       <w:pPr>
@@ -11046,7 +12000,7 @@
           <w:szCs w:val="24"/>
         </w:rPr>
       </w:pPr>
-      <w:bookmarkStart w:id="13" w:name="_Toc177569921"/>
+      <w:bookmarkStart w:id="19" w:name="_Toc180741681"/>
       <w:r>
         <w:rPr>
           <w:rFonts w:asciiTheme="minorEastAsia" w:hAnsiTheme="minorEastAsia" w:hint="eastAsia"/>
@@ -11055,7 +12009,7 @@
         </w:rPr>
         <w:t>第3.2.1節 Python PyQt5套件</w:t>
       </w:r>
-      <w:bookmarkEnd w:id="13"/>
+      <w:bookmarkEnd w:id="19"/>
     </w:p>
     <w:p>
       <w:pPr>
@@ -11098,7 +12052,7 @@
           <w:szCs w:val="24"/>
         </w:rPr>
       </w:pPr>
-      <w:bookmarkStart w:id="14" w:name="_Toc177569922"/>
+      <w:bookmarkStart w:id="20" w:name="_Toc180741682"/>
       <w:r>
         <w:rPr>
           <w:rFonts w:asciiTheme="minorEastAsia" w:hAnsiTheme="minorEastAsia" w:hint="eastAsia"/>
@@ -11123,7 +12077,7 @@
         </w:rPr>
         <w:t>節 Python json套件</w:t>
       </w:r>
-      <w:bookmarkEnd w:id="14"/>
+      <w:bookmarkEnd w:id="20"/>
     </w:p>
     <w:p>
       <w:pPr>
@@ -11154,7 +12108,7 @@
           <w:szCs w:val="24"/>
         </w:rPr>
       </w:pPr>
-      <w:bookmarkStart w:id="15" w:name="_Toc177569923"/>
+      <w:bookmarkStart w:id="21" w:name="_Toc180741683"/>
       <w:r>
         <w:rPr>
           <w:rFonts w:asciiTheme="minorEastAsia" w:hAnsiTheme="minorEastAsia" w:hint="eastAsia"/>
@@ -11179,7 +12133,7 @@
         </w:rPr>
         <w:t>節 python Requests套件</w:t>
       </w:r>
-      <w:bookmarkEnd w:id="15"/>
+      <w:bookmarkEnd w:id="21"/>
     </w:p>
     <w:p>
       <w:pPr>
@@ -11222,7 +12176,7 @@
           <w:szCs w:val="24"/>
         </w:rPr>
       </w:pPr>
-      <w:bookmarkStart w:id="16" w:name="_Toc177569924"/>
+      <w:bookmarkStart w:id="22" w:name="_Toc180741684"/>
       <w:r>
         <w:rPr>
           <w:rFonts w:asciiTheme="minorEastAsia" w:hAnsiTheme="minorEastAsia" w:hint="eastAsia"/>
@@ -11247,7 +12201,7 @@
         </w:rPr>
         <w:t>節 python ini-parser套件</w:t>
       </w:r>
-      <w:bookmarkEnd w:id="16"/>
+      <w:bookmarkEnd w:id="22"/>
     </w:p>
     <w:p>
       <w:pPr>
@@ -11271,7 +12225,7 @@
           <w:szCs w:val="24"/>
         </w:rPr>
       </w:pPr>
-      <w:bookmarkStart w:id="17" w:name="_Toc177569925"/>
+      <w:bookmarkStart w:id="23" w:name="_Toc180741685"/>
       <w:r>
         <w:rPr>
           <w:rFonts w:asciiTheme="minorEastAsia" w:hAnsiTheme="minorEastAsia" w:hint="eastAsia"/>
@@ -11297,7 +12251,7 @@
         </w:rPr>
         <w:t>節 python JIra套件</w:t>
       </w:r>
-      <w:bookmarkEnd w:id="17"/>
+      <w:bookmarkEnd w:id="23"/>
     </w:p>
     <w:p>
       <w:pPr>
@@ -11334,7 +12288,7 @@
           <w:szCs w:val="24"/>
         </w:rPr>
       </w:pPr>
-      <w:bookmarkStart w:id="18" w:name="_Toc177569926"/>
+      <w:bookmarkStart w:id="24" w:name="_Toc180741686"/>
       <w:r>
         <w:rPr>
           <w:rFonts w:asciiTheme="minorEastAsia" w:hAnsiTheme="minorEastAsia" w:hint="eastAsia"/>
@@ -11359,7 +12313,7 @@
         </w:rPr>
         <w:t>節 python openpyxl套件</w:t>
       </w:r>
-      <w:bookmarkEnd w:id="18"/>
+      <w:bookmarkEnd w:id="24"/>
     </w:p>
     <w:p>
       <w:pPr>
@@ -11389,31 +12343,54 @@
     </w:p>
     <w:p>
       <w:pPr>
-        <w:rPr>
-          <w:rFonts w:asciiTheme="minorEastAsia" w:hAnsiTheme="minorEastAsia"/>
-        </w:rPr>
-      </w:pPr>
-    </w:p>
-    <w:p>
-      <w:pPr>
-        <w:rPr>
-          <w:rFonts w:asciiTheme="minorEastAsia" w:hAnsiTheme="minorEastAsia"/>
-        </w:rPr>
-      </w:pPr>
-    </w:p>
-    <w:p>
-      <w:pPr>
-        <w:rPr>
-          <w:rFonts w:asciiTheme="minorEastAsia" w:hAnsiTheme="minorEastAsia"/>
-        </w:rPr>
-      </w:pPr>
-    </w:p>
-    <w:p>
-      <w:pPr>
-        <w:rPr>
-          <w:rFonts w:asciiTheme="minorEastAsia" w:hAnsiTheme="minorEastAsia"/>
-        </w:rPr>
-      </w:pPr>
+        <w:pStyle w:val="3"/>
+        <w:rPr>
+          <w:rFonts w:asciiTheme="minorEastAsia" w:hAnsiTheme="minorEastAsia" w:hint="eastAsia"/>
+          <w:sz w:val="24"/>
+          <w:szCs w:val="24"/>
+        </w:rPr>
+      </w:pPr>
+      <w:bookmarkStart w:id="25" w:name="_Toc180741687"/>
+      <w:r>
+        <w:rPr>
+          <w:rFonts w:asciiTheme="minorEastAsia" w:hAnsiTheme="minorEastAsia" w:hint="eastAsia"/>
+          <w:sz w:val="24"/>
+          <w:szCs w:val="24"/>
+        </w:rPr>
+        <w:t>第3.2.7節 Python matploglib套件</w:t>
+      </w:r>
+      <w:bookmarkEnd w:id="25"/>
+    </w:p>
+    <w:p>
+      <w:pPr>
+        <w:rPr>
+          <w:rFonts w:asciiTheme="minorEastAsia" w:hAnsiTheme="minorEastAsia" w:hint="eastAsia"/>
+        </w:rPr>
+      </w:pPr>
+      <w:r>
+        <w:rPr>
+          <w:rFonts w:asciiTheme="minorEastAsia" w:hAnsiTheme="minorEastAsia" w:hint="eastAsia"/>
+        </w:rPr>
+        <w:t xml:space="preserve">    </w:t>
+      </w:r>
+      <w:r>
+        <w:rPr>
+          <w:rFonts w:asciiTheme="minorEastAsia" w:hAnsiTheme="minorEastAsia"/>
+        </w:rPr>
+        <w:t>M</w:t>
+      </w:r>
+      <w:r>
+        <w:rPr>
+          <w:rFonts w:asciiTheme="minorEastAsia" w:hAnsiTheme="minorEastAsia" w:hint="eastAsia"/>
+        </w:rPr>
+        <w:t>atplotlib是Python第三方函式庫中相當重要且廣泛被使用的資料視覺化函式庫，簡單理解</w:t>
+      </w:r>
+      <w:r>
+        <w:rPr>
+          <w:rFonts w:asciiTheme="minorEastAsia" w:hAnsiTheme="minorEastAsia" w:hint="eastAsia"/>
+        </w:rPr>
+        <w:t>就是幫助開發者將數據資料以圖表的方式呈現的函式庫，在本次實作中，我們將會把它與PyQt5串聯與開發。</w:t>
+      </w:r>
     </w:p>
     <w:p>
       <w:pPr>
@@ -11494,7 +12471,7 @@
           <w:szCs w:val="28"/>
         </w:rPr>
       </w:pPr>
-      <w:bookmarkStart w:id="19" w:name="_Toc177569927"/>
+      <w:bookmarkStart w:id="26" w:name="_Toc180741688"/>
       <w:r>
         <w:rPr>
           <w:rFonts w:asciiTheme="minorEastAsia" w:hAnsiTheme="minorEastAsia" w:hint="eastAsia"/>
@@ -11512,7 +12489,7 @@
         </w:rPr>
         <w:t>執行流程</w:t>
       </w:r>
-      <w:bookmarkEnd w:id="19"/>
+      <w:bookmarkEnd w:id="26"/>
     </w:p>
     <w:p>
       <w:pPr>
@@ -11546,10 +12523,10 @@
           <w:noProof/>
         </w:rPr>
         <w:drawing>
-          <wp:inline distT="0" distB="0" distL="0" distR="0" wp14:anchorId="476C5DDF" wp14:editId="7E02691D">
-            <wp:extent cx="4198620" cy="6576060"/>
-            <wp:effectExtent l="0" t="0" r="0" b="0"/>
-            <wp:docPr id="684371446" name="圖片 11"/>
+          <wp:inline distT="0" distB="0" distL="0" distR="0" wp14:anchorId="2F6FB9C9" wp14:editId="3234B3D3">
+            <wp:extent cx="5049004" cy="7040880"/>
+            <wp:effectExtent l="0" t="0" r="0" b="7620"/>
+            <wp:docPr id="98127208" name="圖片 9"/>
             <wp:cNvGraphicFramePr>
               <a:graphicFrameLocks xmlns:a="http://schemas.openxmlformats.org/drawingml/2006/main" noChangeAspect="1"/>
             </wp:cNvGraphicFramePr>
@@ -11557,7 +12534,7 @@
               <a:graphicData uri="http://schemas.openxmlformats.org/drawingml/2006/picture">
                 <pic:pic xmlns:pic="http://schemas.openxmlformats.org/drawingml/2006/picture">
                   <pic:nvPicPr>
-                    <pic:cNvPr id="0" name="Picture 4"/>
+                    <pic:cNvPr id="0" name="Picture 2"/>
                     <pic:cNvPicPr>
                       <a:picLocks noChangeAspect="1" noChangeArrowheads="1"/>
                     </pic:cNvPicPr>
@@ -11578,7 +12555,7 @@
                   <pic:spPr bwMode="auto">
                     <a:xfrm>
                       <a:off x="0" y="0"/>
-                      <a:ext cx="4198620" cy="6576060"/>
+                      <a:ext cx="5050529" cy="7043007"/>
                     </a:xfrm>
                     <a:prstGeom prst="rect">
                       <a:avLst/>
@@ -11605,6 +12582,7 @@
         <w:rPr>
           <w:rFonts w:asciiTheme="minorEastAsia" w:hAnsiTheme="minorEastAsia" w:hint="eastAsia"/>
         </w:rPr>
+        <w:lastRenderedPageBreak/>
         <w:t>首先程式一開始會在指定</w:t>
       </w:r>
       <w:r>
@@ -11636,7 +12614,6 @@
         <w:rPr>
           <w:rFonts w:asciiTheme="minorEastAsia" w:hAnsiTheme="minorEastAsia" w:hint="eastAsia"/>
         </w:rPr>
-        <w:lastRenderedPageBreak/>
         <w:t xml:space="preserve">        </w:t>
       </w:r>
       <w:hyperlink r:id="rId32" w:history="1">
@@ -11679,6 +12656,61 @@
           <w:rFonts w:asciiTheme="minorEastAsia" w:hAnsiTheme="minorEastAsia" w:hint="eastAsia"/>
         </w:rPr>
         <w:t>；而如果檔案存在，那便讀取&lt;year&gt;.json檔案，並且選擇一個適當的資料構將之載入記憶體，以便後續程式演算法的使用與呈現。</w:t>
+      </w:r>
+    </w:p>
+    <w:p>
+      <w:pPr>
+        <w:rPr>
+          <w:rFonts w:asciiTheme="minorEastAsia" w:hAnsiTheme="minorEastAsia" w:hint="eastAsia"/>
+        </w:rPr>
+      </w:pPr>
+      <w:r>
+        <w:rPr>
+          <w:rFonts w:asciiTheme="minorEastAsia" w:hAnsiTheme="minorEastAsia" w:hint="eastAsia"/>
+        </w:rPr>
+        <w:t xml:space="preserve">    由於可能存在某週會有跨年度的可能，</w:t>
+      </w:r>
+      <w:r>
+        <w:rPr>
+          <w:rFonts w:asciiTheme="minorEastAsia" w:hAnsiTheme="minorEastAsia" w:hint="eastAsia"/>
+        </w:rPr>
+        <w:t>因此</w:t>
+      </w:r>
+      <w:r>
+        <w:rPr>
+          <w:rFonts w:asciiTheme="minorEastAsia" w:hAnsiTheme="minorEastAsia" w:hint="eastAsia"/>
+        </w:rPr>
+        <w:t>我們仍然需要</w:t>
+      </w:r>
+      <w:r>
+        <w:rPr>
+          <w:rFonts w:asciiTheme="minorEastAsia" w:hAnsiTheme="minorEastAsia" w:hint="eastAsia"/>
+        </w:rPr>
+        <w:t>事先去抓取下一年度的行事曆，所以在完成讀取今年年度之行事曆的json檔案後，我們仍需要嘗試去</w:t>
+      </w:r>
+      <w:r>
+        <w:rPr>
+          <w:rFonts w:asciiTheme="minorEastAsia" w:hAnsiTheme="minorEastAsia" w:hint="eastAsia"/>
+        </w:rPr>
+        <w:t>TaiwanCalendar網站</w:t>
+      </w:r>
+      <w:r>
+        <w:rPr>
+          <w:rFonts w:asciiTheme="minorEastAsia" w:hAnsiTheme="minorEastAsia" w:hint="eastAsia"/>
+        </w:rPr>
+        <w:t>獲取下年度的&lt;year+1&gt;.json的資料；然而這個動作是有可能不成功的，因為下年度的行事曆很可能尚未公布，因此若已經存在&lt;year+1&gt;.json或成功從</w:t>
+      </w:r>
+      <w:r>
+        <w:rPr>
+          <w:rFonts w:asciiTheme="minorEastAsia" w:hAnsiTheme="minorEastAsia" w:hint="eastAsia"/>
+        </w:rPr>
+        <w:t>TaiwanCalendar網站</w:t>
+      </w:r>
+      <w:r>
+        <w:rPr>
+          <w:rFonts w:asciiTheme="minorEastAsia" w:hAnsiTheme="minorEastAsia" w:hint="eastAsia"/>
+        </w:rPr>
+        <w:t>獲得&lt;year+1&gt;.json，則將之載入至記憶體中。若仍然無法獲得&lt;year+1&gt;.json則等待下次使用者開啟Man Power Tool時再嘗試下載取得&lt;year+1&gt;.json。</w:t>
       </w:r>
     </w:p>
     <w:p>

</xml_diff>

<commit_message>
[Fixed] Python ini package is not iniparser
Python package to read/write ini file is not iniparser but configparser;
iniparser is C/C++ library to read/write ini file;

[Update]
3.1
3.2.1
</commit_message>
<xml_diff>
--- a/doc/Man Power工時統計計算系統設計文件.docx
+++ b/doc/Man Power工時統計計算系統設計文件.docx
@@ -1686,7 +1686,6 @@
     <w:p>
       <w:pPr>
         <w:rPr>
-          <w:rFonts w:hint="eastAsia"/>
           <w:sz w:val="24"/>
           <w:szCs w:val="24"/>
         </w:rPr>
@@ -4529,7 +4528,6 @@
     <w:p>
       <w:pPr>
         <w:rPr>
-          <w:rFonts w:hint="eastAsia"/>
           <w:sz w:val="24"/>
           <w:szCs w:val="24"/>
         </w:rPr>
@@ -9803,8 +9801,8 @@
       <w:pPr>
         <w:pStyle w:val="3"/>
       </w:pPr>
-      <w:bookmarkStart w:id="10" w:name="_Hlk179153743"/>
-      <w:bookmarkStart w:id="11" w:name="_Toc180741674"/>
+      <w:bookmarkStart w:id="10" w:name="_Toc180741674"/>
+      <w:bookmarkStart w:id="11" w:name="_Hlk179153743"/>
       <w:r>
         <w:rPr>
           <w:rFonts w:hint="eastAsia"/>
@@ -9847,9 +9845,9 @@
         </w:rPr>
         <w:t>計算方式</w:t>
       </w:r>
-      <w:bookmarkEnd w:id="11"/>
-    </w:p>
-    <w:bookmarkEnd w:id="10"/>
+      <w:bookmarkEnd w:id="10"/>
+    </w:p>
+    <w:bookmarkEnd w:id="11"/>
     <w:p>
       <w:pPr>
         <w:rPr>
@@ -9980,7 +9978,7 @@
           <w:noProof/>
         </w:rPr>
         <w:drawing>
-          <wp:inline distT="0" distB="0" distL="0" distR="0" wp14:anchorId="5CDF28FA" wp14:editId="5F4D5479">
+          <wp:inline distT="0" distB="0" distL="0" distR="0" wp14:anchorId="5CDF28FA" wp14:editId="5EB9E155">
             <wp:extent cx="5400000" cy="1564615"/>
             <wp:effectExtent l="0" t="0" r="0" b="0"/>
             <wp:docPr id="389560729" name="圖片 9"/>
@@ -10087,7 +10085,7 @@
           <w:noProof/>
         </w:rPr>
         <w:drawing>
-          <wp:inline distT="0" distB="0" distL="0" distR="0" wp14:anchorId="7A33843C" wp14:editId="7AF33536">
+          <wp:inline distT="0" distB="0" distL="0" distR="0" wp14:anchorId="7A33843C" wp14:editId="1C4D5B72">
             <wp:extent cx="5400000" cy="1575432"/>
             <wp:effectExtent l="0" t="0" r="0" b="6350"/>
             <wp:docPr id="726918162" name="圖片 10"/>
@@ -10551,8 +10549,8 @@
       <w:pPr>
         <w:pStyle w:val="3"/>
       </w:pPr>
-      <w:bookmarkStart w:id="13" w:name="_Hlk179154529"/>
-      <w:bookmarkStart w:id="14" w:name="_Toc180741676"/>
+      <w:bookmarkStart w:id="13" w:name="_Toc180741676"/>
+      <w:bookmarkStart w:id="14" w:name="_Hlk179154529"/>
       <w:r>
         <w:rPr>
           <w:rFonts w:hint="eastAsia"/>
@@ -10605,9 +10603,9 @@
         </w:rPr>
         <w:t>詳細資料選單</w:t>
       </w:r>
-      <w:bookmarkEnd w:id="14"/>
-    </w:p>
-    <w:bookmarkEnd w:id="13"/>
+      <w:bookmarkEnd w:id="13"/>
+    </w:p>
+    <w:bookmarkEnd w:id="14"/>
     <w:p>
       <w:pPr>
         <w:rPr>
@@ -11837,7 +11835,7 @@
     <w:p>
       <w:pPr>
         <w:rPr>
-          <w:rFonts w:asciiTheme="minorEastAsia" w:hAnsiTheme="minorEastAsia" w:hint="eastAsia"/>
+          <w:rFonts w:asciiTheme="minorEastAsia" w:hAnsiTheme="minorEastAsia"/>
         </w:rPr>
       </w:pPr>
     </w:p>
@@ -11855,10 +11853,10 @@
         </w:rPr>
         <w:lastRenderedPageBreak/>
         <w:drawing>
-          <wp:inline distT="0" distB="0" distL="0" distR="0" wp14:anchorId="7D998027" wp14:editId="09D97470">
+          <wp:inline distT="0" distB="0" distL="0" distR="0" wp14:anchorId="4C0B704A" wp14:editId="4513D274">
             <wp:extent cx="5273040" cy="7002780"/>
-            <wp:effectExtent l="0" t="0" r="0" b="0"/>
-            <wp:docPr id="1511149420" name="圖片 8"/>
+            <wp:effectExtent l="0" t="0" r="3810" b="7620"/>
+            <wp:docPr id="1980327390" name="圖片 8"/>
             <wp:cNvGraphicFramePr>
               <a:graphicFrameLocks xmlns:a="http://schemas.openxmlformats.org/drawingml/2006/main" noChangeAspect="1"/>
             </wp:cNvGraphicFramePr>
@@ -11932,7 +11930,7 @@
       <w:pPr>
         <w:jc w:val="center"/>
         <w:rPr>
-          <w:rFonts w:asciiTheme="minorEastAsia" w:hAnsiTheme="minorEastAsia" w:hint="eastAsia"/>
+          <w:rFonts w:asciiTheme="minorEastAsia" w:hAnsiTheme="minorEastAsia"/>
         </w:rPr>
       </w:pPr>
     </w:p>
@@ -12199,39 +12197,67 @@
           <w:sz w:val="24"/>
           <w:szCs w:val="24"/>
         </w:rPr>
-        <w:t>節 python ini-parser套件</w:t>
-      </w:r>
-      <w:bookmarkEnd w:id="22"/>
-    </w:p>
-    <w:p>
-      <w:pPr>
-        <w:rPr>
-          <w:rFonts w:asciiTheme="minorEastAsia" w:hAnsiTheme="minorEastAsia"/>
-        </w:rPr>
-      </w:pPr>
-      <w:r>
-        <w:rPr>
-          <w:rFonts w:asciiTheme="minorEastAsia" w:hAnsiTheme="minorEastAsia" w:hint="eastAsia"/>
-        </w:rPr>
-        <w:t xml:space="preserve">    關於程式的一些預設值，或是設定值，為了能夠實現更佳彈性的設計，我們通常會把這些設定值獨立於程式之外，成為設定檔案。最常見的設定檔案便為ini設定檔案，而ini-parser套件便是用來剖析這類設定檔案的套件。</w:t>
-      </w:r>
-    </w:p>
-    <w:p>
-      <w:pPr>
-        <w:pStyle w:val="3"/>
-        <w:rPr>
-          <w:rFonts w:asciiTheme="minorEastAsia" w:hAnsiTheme="minorEastAsia"/>
+        <w:t xml:space="preserve">節 python </w:t>
+      </w:r>
+      <w:r>
+        <w:rPr>
+          <w:rFonts w:asciiTheme="minorEastAsia" w:hAnsiTheme="minorEastAsia" w:hint="eastAsia"/>
           <w:sz w:val="24"/>
           <w:szCs w:val="24"/>
         </w:rPr>
-      </w:pPr>
-      <w:bookmarkStart w:id="23" w:name="_Toc180741685"/>
+        <w:t>COnfig</w:t>
+      </w:r>
       <w:r>
         <w:rPr>
           <w:rFonts w:asciiTheme="minorEastAsia" w:hAnsiTheme="minorEastAsia" w:hint="eastAsia"/>
           <w:sz w:val="24"/>
           <w:szCs w:val="24"/>
         </w:rPr>
+        <w:t>parser套件</w:t>
+      </w:r>
+      <w:bookmarkEnd w:id="22"/>
+    </w:p>
+    <w:p>
+      <w:pPr>
+        <w:rPr>
+          <w:rFonts w:asciiTheme="minorEastAsia" w:hAnsiTheme="minorEastAsia"/>
+        </w:rPr>
+      </w:pPr>
+      <w:r>
+        <w:rPr>
+          <w:rFonts w:asciiTheme="minorEastAsia" w:hAnsiTheme="minorEastAsia" w:hint="eastAsia"/>
+        </w:rPr>
+        <w:t xml:space="preserve">    關於程式的一些預設值，或是設定值，為了能夠實現更佳彈性的設計，我們通常會把這些設定值獨立於程式之外，成為設定檔案。最常見的設定檔案便為ini設定檔案，而</w:t>
+      </w:r>
+      <w:r>
+        <w:rPr>
+          <w:rFonts w:asciiTheme="minorEastAsia" w:hAnsiTheme="minorEastAsia" w:hint="eastAsia"/>
+        </w:rPr>
+        <w:t>configparser</w:t>
+      </w:r>
+      <w:r>
+        <w:rPr>
+          <w:rFonts w:asciiTheme="minorEastAsia" w:hAnsiTheme="minorEastAsia" w:hint="eastAsia"/>
+        </w:rPr>
+        <w:t>套件便是用來剖析這類設定檔案的套件。</w:t>
+      </w:r>
+    </w:p>
+    <w:p>
+      <w:pPr>
+        <w:pStyle w:val="3"/>
+        <w:rPr>
+          <w:rFonts w:asciiTheme="minorEastAsia" w:hAnsiTheme="minorEastAsia"/>
+          <w:sz w:val="24"/>
+          <w:szCs w:val="24"/>
+        </w:rPr>
+      </w:pPr>
+      <w:bookmarkStart w:id="23" w:name="_Toc180741685"/>
+      <w:r>
+        <w:rPr>
+          <w:rFonts w:asciiTheme="minorEastAsia" w:hAnsiTheme="minorEastAsia" w:hint="eastAsia"/>
+          <w:sz w:val="24"/>
+          <w:szCs w:val="24"/>
+        </w:rPr>
         <w:lastRenderedPageBreak/>
         <w:t>第3.2.</w:t>
       </w:r>
@@ -12345,7 +12371,7 @@
       <w:pPr>
         <w:pStyle w:val="3"/>
         <w:rPr>
-          <w:rFonts w:asciiTheme="minorEastAsia" w:hAnsiTheme="minorEastAsia" w:hint="eastAsia"/>
+          <w:rFonts w:asciiTheme="minorEastAsia" w:hAnsiTheme="minorEastAsia"/>
           <w:sz w:val="24"/>
           <w:szCs w:val="24"/>
         </w:rPr>
@@ -12364,7 +12390,7 @@
     <w:p>
       <w:pPr>
         <w:rPr>
-          <w:rFonts w:asciiTheme="minorEastAsia" w:hAnsiTheme="minorEastAsia" w:hint="eastAsia"/>
+          <w:rFonts w:asciiTheme="minorEastAsia" w:hAnsiTheme="minorEastAsia"/>
         </w:rPr>
       </w:pPr>
       <w:r>
@@ -12661,7 +12687,7 @@
     <w:p>
       <w:pPr>
         <w:rPr>
-          <w:rFonts w:asciiTheme="minorEastAsia" w:hAnsiTheme="minorEastAsia" w:hint="eastAsia"/>
+          <w:rFonts w:asciiTheme="minorEastAsia" w:hAnsiTheme="minorEastAsia"/>
         </w:rPr>
       </w:pPr>
       <w:r>
@@ -12686,31 +12712,7 @@
         <w:rPr>
           <w:rFonts w:asciiTheme="minorEastAsia" w:hAnsiTheme="minorEastAsia" w:hint="eastAsia"/>
         </w:rPr>
-        <w:t>事先去抓取下一年度的行事曆，所以在完成讀取今年年度之行事曆的json檔案後，我們仍需要嘗試去</w:t>
-      </w:r>
-      <w:r>
-        <w:rPr>
-          <w:rFonts w:asciiTheme="minorEastAsia" w:hAnsiTheme="minorEastAsia" w:hint="eastAsia"/>
-        </w:rPr>
-        <w:t>TaiwanCalendar網站</w:t>
-      </w:r>
-      <w:r>
-        <w:rPr>
-          <w:rFonts w:asciiTheme="minorEastAsia" w:hAnsiTheme="minorEastAsia" w:hint="eastAsia"/>
-        </w:rPr>
-        <w:t>獲取下年度的&lt;year+1&gt;.json的資料；然而這個動作是有可能不成功的，因為下年度的行事曆很可能尚未公布，因此若已經存在&lt;year+1&gt;.json或成功從</w:t>
-      </w:r>
-      <w:r>
-        <w:rPr>
-          <w:rFonts w:asciiTheme="minorEastAsia" w:hAnsiTheme="minorEastAsia" w:hint="eastAsia"/>
-        </w:rPr>
-        <w:t>TaiwanCalendar網站</w:t>
-      </w:r>
-      <w:r>
-        <w:rPr>
-          <w:rFonts w:asciiTheme="minorEastAsia" w:hAnsiTheme="minorEastAsia" w:hint="eastAsia"/>
-        </w:rPr>
-        <w:t>獲得&lt;year+1&gt;.json，則將之載入至記憶體中。若仍然無法獲得&lt;year+1&gt;.json則等待下次使用者開啟Man Power Tool時再嘗試下載取得&lt;year+1&gt;.json。</w:t>
+        <w:t>事先去抓取下一年度的行事曆，所以在完成讀取今年年度之行事曆的json檔案後，我們仍需要嘗試去TaiwanCalendar網站獲取下年度的&lt;year+1&gt;.json的資料；然而這個動作是有可能不成功的，因為下年度的行事曆很可能尚未公布，因此若已經存在&lt;year+1&gt;.json或成功從TaiwanCalendar網站獲得&lt;year+1&gt;.json，則將之載入至記憶體中。若仍然無法獲得&lt;year+1&gt;.json則等待下次使用者開啟Man Power Tool時再嘗試下載取得&lt;year+1&gt;.json。</w:t>
       </w:r>
     </w:p>
     <w:p>

</xml_diff>